<commit_message>
moved to src folder, advances on states
</commit_message>
<xml_diff>
--- a/Doc/ResumoTFG.docx
+++ b/Doc/ResumoTFG.docx
@@ -10,9 +10,11 @@
       <w:r>
         <w:t xml:space="preserve">Resumo </w:t>
       </w:r>
+      <w:proofErr w:type="spellStart"/>
       <w:r>
         <w:t>Traballo</w:t>
       </w:r>
+      <w:proofErr w:type="spellEnd"/>
       <w:r>
         <w:t xml:space="preserve"> de Fin de Grao</w:t>
       </w:r>
@@ -34,7 +36,55 @@
           <w:rFonts w:ascii="New Baskerville" w:hAnsi="New Baskerville" w:cs="New Baskerville"/>
           <w:sz w:val="16"/>
         </w:rPr>
-        <w:t>(Recoméndase ler o artigo 7 do Regulamento de TFG da ESEI)</w:t>
+        <w:t>(</w:t>
+      </w:r>
+      <w:proofErr w:type="spellStart"/>
+      <w:r>
+        <w:rPr>
+          <w:rFonts w:ascii="New Baskerville" w:hAnsi="New Baskerville" w:cs="New Baskerville"/>
+          <w:sz w:val="16"/>
+        </w:rPr>
+        <w:t>Recoméndase</w:t>
+      </w:r>
+      <w:proofErr w:type="spellEnd"/>
+      <w:r>
+        <w:rPr>
+          <w:rFonts w:ascii="New Baskerville" w:hAnsi="New Baskerville" w:cs="New Baskerville"/>
+          <w:sz w:val="16"/>
+        </w:rPr>
+        <w:t xml:space="preserve"> </w:t>
+      </w:r>
+      <w:proofErr w:type="spellStart"/>
+      <w:r>
+        <w:rPr>
+          <w:rFonts w:ascii="New Baskerville" w:hAnsi="New Baskerville" w:cs="New Baskerville"/>
+          <w:sz w:val="16"/>
+        </w:rPr>
+        <w:t>ler</w:t>
+      </w:r>
+      <w:proofErr w:type="spellEnd"/>
+      <w:r>
+        <w:rPr>
+          <w:rFonts w:ascii="New Baskerville" w:hAnsi="New Baskerville" w:cs="New Baskerville"/>
+          <w:sz w:val="16"/>
+        </w:rPr>
+        <w:t xml:space="preserve"> o artigo 7 do </w:t>
+      </w:r>
+      <w:proofErr w:type="spellStart"/>
+      <w:r>
+        <w:rPr>
+          <w:rFonts w:ascii="New Baskerville" w:hAnsi="New Baskerville" w:cs="New Baskerville"/>
+          <w:sz w:val="16"/>
+        </w:rPr>
+        <w:t>Regulamento</w:t>
+      </w:r>
+      <w:proofErr w:type="spellEnd"/>
+      <w:r>
+        <w:rPr>
+          <w:rFonts w:ascii="New Baskerville" w:hAnsi="New Baskerville" w:cs="New Baskerville"/>
+          <w:sz w:val="16"/>
+        </w:rPr>
+        <w:t xml:space="preserve"> de TFG da ESEI)</w:t>
       </w:r>
     </w:p>
     <w:p>
@@ -148,12 +198,21 @@
                 <w:b/>
               </w:rPr>
             </w:pPr>
-            <w:r>
-              <w:rPr>
-                <w:rFonts w:ascii="New Baskerville" w:hAnsi="New Baskerville" w:cs="New Baskerville"/>
-                <w:b/>
-              </w:rPr>
-              <w:t>Nome:</w:t>
+            <w:proofErr w:type="spellStart"/>
+            <w:r>
+              <w:rPr>
+                <w:rFonts w:ascii="New Baskerville" w:hAnsi="New Baskerville" w:cs="New Baskerville"/>
+                <w:b/>
+              </w:rPr>
+              <w:t>Nome</w:t>
+            </w:r>
+            <w:proofErr w:type="spellEnd"/>
+            <w:r>
+              <w:rPr>
+                <w:rFonts w:ascii="New Baskerville" w:hAnsi="New Baskerville" w:cs="New Baskerville"/>
+                <w:b/>
+              </w:rPr>
+              <w:t>:</w:t>
             </w:r>
             <w:r>
               <w:rPr>
@@ -333,12 +392,21 @@
             <w:pPr>
               <w:snapToGrid w:val="0"/>
             </w:pPr>
-            <w:r>
-              <w:rPr>
-                <w:rFonts w:ascii="New Baskerville" w:hAnsi="New Baskerville" w:cs="New Baskerville"/>
-                <w:b/>
-              </w:rPr>
-              <w:t>Localidade:</w:t>
+            <w:proofErr w:type="spellStart"/>
+            <w:r>
+              <w:rPr>
+                <w:rFonts w:ascii="New Baskerville" w:hAnsi="New Baskerville" w:cs="New Baskerville"/>
+                <w:b/>
+              </w:rPr>
+              <w:t>Localidade</w:t>
+            </w:r>
+            <w:proofErr w:type="spellEnd"/>
+            <w:r>
+              <w:rPr>
+                <w:rFonts w:ascii="New Baskerville" w:hAnsi="New Baskerville" w:cs="New Baskerville"/>
+                <w:b/>
+              </w:rPr>
+              <w:t>:</w:t>
             </w:r>
             <w:r>
               <w:rPr>
@@ -684,12 +752,14 @@
               </w:rPr>
               <w:t xml:space="preserve"> </w:t>
             </w:r>
+            <w:proofErr w:type="spellStart"/>
             <w:r>
               <w:rPr>
                 <w:rFonts w:ascii="New Baskerville" w:hAnsi="New Baskerville" w:cs="New Baskerville"/>
               </w:rPr>
               <w:t>Traballo</w:t>
             </w:r>
+            <w:proofErr w:type="spellEnd"/>
             <w:r>
               <w:rPr>
                 <w:rFonts w:ascii="New Baskerville" w:eastAsia="Arial" w:hAnsi="New Baskerville" w:cs="New Baskerville"/>
@@ -815,38 +885,57 @@
               </w:rPr>
               <w:t xml:space="preserve"> </w:t>
             </w:r>
-            <w:bookmarkStart w:id="0" w:name="__Fieldmark__7_665970978"/>
-            <w:r>
+            <w:r>
+              <w:rPr>
+                <w:sz w:val="14"/>
+                <w:szCs w:val="14"/>
+              </w:rPr>
               <w:fldChar w:fldCharType="begin">
                 <w:ffData>
                   <w:name w:val=""/>
                   <w:enabled/>
                   <w:calcOnExit w:val="0"/>
-                  <w:textInput/>
+                  <w:textInput>
+                    <w:default w:val="Herramienta gráfica para el diseño de componentes simples y estados para la definición estática de una interfaz gráfica de usuario."/>
+                  </w:textInput>
                 </w:ffData>
               </w:fldChar>
             </w:r>
             <w:r>
+              <w:rPr>
+                <w:sz w:val="14"/>
+                <w:szCs w:val="14"/>
+              </w:rPr>
               <w:instrText xml:space="preserve"> FORMTEXT </w:instrText>
             </w:r>
             <w:r>
+              <w:rPr>
+                <w:sz w:val="14"/>
+                <w:szCs w:val="14"/>
+              </w:rPr>
+            </w:r>
+            <w:r>
+              <w:rPr>
+                <w:sz w:val="14"/>
+                <w:szCs w:val="14"/>
+              </w:rPr>
               <w:fldChar w:fldCharType="separate"/>
             </w:r>
             <w:r>
               <w:rPr>
-                <w:rFonts w:ascii="New Baskerville" w:hAnsi="New Baskerville" w:cs="New Baskerville"/>
-                <w:lang w:val="es-ES" w:eastAsia="es-ES"/>
-              </w:rPr>
-              <w:t>     </w:t>
-            </w:r>
-            <w:r>
-              <w:rPr>
-                <w:rFonts w:ascii="New Baskerville" w:hAnsi="New Baskerville" w:cs="New Baskerville"/>
-                <w:lang w:val="es-ES" w:eastAsia="es-ES"/>
+                <w:noProof/>
+                <w:sz w:val="14"/>
+                <w:szCs w:val="14"/>
+              </w:rPr>
+              <w:t>Herramienta gráfica para el diseño de componentes simples y estados para la definición estática de una interfaz gráfica de usuario.</w:t>
+            </w:r>
+            <w:r>
+              <w:rPr>
+                <w:sz w:val="14"/>
+                <w:szCs w:val="14"/>
               </w:rPr>
               <w:fldChar w:fldCharType="end"/>
             </w:r>
-            <w:bookmarkEnd w:id="0"/>
           </w:p>
         </w:tc>
       </w:tr>
@@ -903,20 +992,69 @@
                 <w:rFonts w:ascii="New Baskerville" w:hAnsi="New Baskerville" w:cs="New Baskerville"/>
                 <w:b/>
               </w:rPr>
-              <w:t>TFG (castelán):</w:t>
-            </w:r>
-            <w:r>
-              <w:rPr>
-                <w:rFonts w:ascii="New Baskerville" w:eastAsia="Arial" w:hAnsi="New Baskerville" w:cs="New Baskerville"/>
-              </w:rPr>
-              <w:t xml:space="preserve"> </w:t>
-            </w:r>
-            <w:r>
-              <w:rPr>
-                <w:rFonts w:ascii="New Baskerville" w:hAnsi="New Baskerville" w:cs="New Baskerville"/>
-                <w:lang w:val="es-ES" w:eastAsia="es-ES"/>
-              </w:rPr>
-              <w:t>     </w:t>
+              <w:t>TFG (</w:t>
+            </w:r>
+            <w:proofErr w:type="spellStart"/>
+            <w:r>
+              <w:rPr>
+                <w:rFonts w:ascii="New Baskerville" w:hAnsi="New Baskerville" w:cs="New Baskerville"/>
+                <w:b/>
+              </w:rPr>
+              <w:t>castelán</w:t>
+            </w:r>
+            <w:proofErr w:type="spellEnd"/>
+            <w:r>
+              <w:rPr>
+                <w:rFonts w:ascii="New Baskerville" w:hAnsi="New Baskerville" w:cs="New Baskerville"/>
+                <w:b/>
+              </w:rPr>
+              <w:t>):</w:t>
+            </w:r>
+            <w:r>
+              <w:rPr>
+                <w:rFonts w:ascii="New Baskerville" w:eastAsia="Arial" w:hAnsi="New Baskerville" w:cs="New Baskerville"/>
+              </w:rPr>
+              <w:t xml:space="preserve"> </w:t>
+            </w:r>
+            <w:r>
+              <w:rPr>
+                <w:rFonts w:ascii="New Baskerville" w:eastAsia="Arial" w:hAnsi="New Baskerville" w:cs="New Baskerville"/>
+                <w:sz w:val="13"/>
+                <w:szCs w:val="13"/>
+              </w:rPr>
+              <w:t xml:space="preserve">Herramienta </w:t>
+            </w:r>
+            <w:r>
+              <w:rPr>
+                <w:rFonts w:ascii="New Baskerville" w:eastAsia="Arial" w:hAnsi="New Baskerville" w:cs="New Baskerville"/>
+                <w:sz w:val="13"/>
+                <w:szCs w:val="13"/>
+              </w:rPr>
+              <w:t>gráfica</w:t>
+            </w:r>
+            <w:r>
+              <w:rPr>
+                <w:rFonts w:ascii="New Baskerville" w:eastAsia="Arial" w:hAnsi="New Baskerville" w:cs="New Baskerville"/>
+                <w:sz w:val="13"/>
+                <w:szCs w:val="13"/>
+              </w:rPr>
+              <w:t xml:space="preserve"> para </w:t>
+            </w:r>
+            <w:r>
+              <w:rPr>
+                <w:rFonts w:ascii="New Baskerville" w:eastAsia="Arial" w:hAnsi="New Baskerville" w:cs="New Baskerville"/>
+                <w:sz w:val="13"/>
+                <w:szCs w:val="13"/>
+              </w:rPr>
+              <w:t>el diseño de</w:t>
+            </w:r>
+            <w:r>
+              <w:rPr>
+                <w:rFonts w:ascii="New Baskerville" w:eastAsia="Arial" w:hAnsi="New Baskerville" w:cs="New Baskerville"/>
+                <w:sz w:val="13"/>
+                <w:szCs w:val="13"/>
+              </w:rPr>
+              <w:t xml:space="preserve"> componentes simples y estados para la definición estática de una interfaz gráfica de usuario.</w:t>
             </w:r>
           </w:p>
         </w:tc>
@@ -940,6 +1078,10 @@
           <w:p>
             <w:pPr>
               <w:snapToGrid w:val="0"/>
+              <w:rPr>
+                <w:sz w:val="16"/>
+                <w:szCs w:val="16"/>
+              </w:rPr>
             </w:pPr>
             <w:r>
               <w:rPr>
@@ -982,24 +1124,251 @@
               </w:rPr>
               <w:t xml:space="preserve"> </w:t>
             </w:r>
-            <w:bookmarkStart w:id="1" w:name="__Fieldmark__13_1092002525"/>
-            <w:bookmarkStart w:id="2" w:name="__Fieldmark__12_1092002525"/>
-            <w:bookmarkStart w:id="3" w:name="__Fieldmark__11_1092002525"/>
-            <w:bookmarkStart w:id="4" w:name="__Fieldmark__10_1092002525"/>
-            <w:bookmarkStart w:id="5" w:name="__Fieldmark__9_1092002525"/>
-            <w:bookmarkStart w:id="6" w:name="__Fieldmark__8_1092002525"/>
+            <w:bookmarkStart w:id="0" w:name="__Fieldmark__13_1092002525"/>
+            <w:bookmarkStart w:id="1" w:name="__Fieldmark__12_1092002525"/>
+            <w:bookmarkStart w:id="2" w:name="__Fieldmark__11_1092002525"/>
+            <w:bookmarkStart w:id="3" w:name="__Fieldmark__10_1092002525"/>
+            <w:bookmarkStart w:id="4" w:name="__Fieldmark__9_1092002525"/>
+            <w:bookmarkStart w:id="5" w:name="__Fieldmark__8_1092002525"/>
+            <w:bookmarkEnd w:id="0"/>
             <w:bookmarkEnd w:id="1"/>
             <w:bookmarkEnd w:id="2"/>
             <w:bookmarkEnd w:id="3"/>
             <w:bookmarkEnd w:id="4"/>
             <w:bookmarkEnd w:id="5"/>
+            <w:r>
+              <w:rPr>
+                <w:rFonts w:ascii="New Baskerville" w:eastAsia="Arial" w:hAnsi="New Baskerville" w:cs="New Baskerville"/>
+                <w:sz w:val="15"/>
+                <w:szCs w:val="15"/>
+              </w:rPr>
+              <w:t>Graphic</w:t>
+            </w:r>
+            <w:bookmarkStart w:id="6" w:name="_GoBack"/>
             <w:bookmarkEnd w:id="6"/>
             <w:r>
               <w:rPr>
-                <w:rFonts w:ascii="New Baskerville" w:hAnsi="New Baskerville" w:cs="New Baskerville"/>
-                <w:lang w:val="es-ES" w:eastAsia="es-ES"/>
-              </w:rPr>
-              <w:t>     </w:t>
+                <w:rFonts w:ascii="New Baskerville" w:eastAsia="Arial" w:hAnsi="New Baskerville" w:cs="New Baskerville"/>
+                <w:sz w:val="15"/>
+                <w:szCs w:val="15"/>
+              </w:rPr>
+              <w:t xml:space="preserve"> </w:t>
+            </w:r>
+            <w:proofErr w:type="spellStart"/>
+            <w:r>
+              <w:rPr>
+                <w:rFonts w:ascii="New Baskerville" w:eastAsia="Arial" w:hAnsi="New Baskerville" w:cs="New Baskerville"/>
+                <w:sz w:val="15"/>
+                <w:szCs w:val="15"/>
+              </w:rPr>
+              <w:t>tool</w:t>
+            </w:r>
+            <w:proofErr w:type="spellEnd"/>
+            <w:r>
+              <w:rPr>
+                <w:rFonts w:ascii="New Baskerville" w:eastAsia="Arial" w:hAnsi="New Baskerville" w:cs="New Baskerville"/>
+                <w:sz w:val="15"/>
+                <w:szCs w:val="15"/>
+              </w:rPr>
+              <w:t xml:space="preserve"> </w:t>
+            </w:r>
+            <w:proofErr w:type="spellStart"/>
+            <w:r>
+              <w:rPr>
+                <w:rFonts w:ascii="New Baskerville" w:eastAsia="Arial" w:hAnsi="New Baskerville" w:cs="New Baskerville"/>
+                <w:sz w:val="15"/>
+                <w:szCs w:val="15"/>
+              </w:rPr>
+              <w:t>for</w:t>
+            </w:r>
+            <w:proofErr w:type="spellEnd"/>
+            <w:r>
+              <w:rPr>
+                <w:rFonts w:ascii="New Baskerville" w:eastAsia="Arial" w:hAnsi="New Baskerville" w:cs="New Baskerville"/>
+                <w:sz w:val="15"/>
+                <w:szCs w:val="15"/>
+              </w:rPr>
+              <w:t xml:space="preserve"> </w:t>
+            </w:r>
+            <w:proofErr w:type="spellStart"/>
+            <w:r>
+              <w:rPr>
+                <w:rFonts w:ascii="New Baskerville" w:eastAsia="Arial" w:hAnsi="New Baskerville" w:cs="New Baskerville"/>
+                <w:sz w:val="15"/>
+                <w:szCs w:val="15"/>
+              </w:rPr>
+              <w:t>the</w:t>
+            </w:r>
+            <w:proofErr w:type="spellEnd"/>
+            <w:r>
+              <w:rPr>
+                <w:rFonts w:ascii="New Baskerville" w:eastAsia="Arial" w:hAnsi="New Baskerville" w:cs="New Baskerville"/>
+                <w:sz w:val="15"/>
+                <w:szCs w:val="15"/>
+              </w:rPr>
+              <w:t xml:space="preserve"> </w:t>
+            </w:r>
+            <w:proofErr w:type="spellStart"/>
+            <w:r>
+              <w:rPr>
+                <w:rFonts w:ascii="New Baskerville" w:eastAsia="Arial" w:hAnsi="New Baskerville" w:cs="New Baskerville"/>
+                <w:sz w:val="15"/>
+                <w:szCs w:val="15"/>
+              </w:rPr>
+              <w:t>design</w:t>
+            </w:r>
+            <w:proofErr w:type="spellEnd"/>
+            <w:r>
+              <w:rPr>
+                <w:rFonts w:ascii="New Baskerville" w:eastAsia="Arial" w:hAnsi="New Baskerville" w:cs="New Baskerville"/>
+                <w:sz w:val="15"/>
+                <w:szCs w:val="15"/>
+              </w:rPr>
+              <w:t xml:space="preserve"> of simple </w:t>
+            </w:r>
+            <w:proofErr w:type="spellStart"/>
+            <w:r>
+              <w:rPr>
+                <w:rFonts w:ascii="New Baskerville" w:eastAsia="Arial" w:hAnsi="New Baskerville" w:cs="New Baskerville"/>
+                <w:sz w:val="15"/>
+                <w:szCs w:val="15"/>
+              </w:rPr>
+              <w:t>components</w:t>
+            </w:r>
+            <w:proofErr w:type="spellEnd"/>
+            <w:r>
+              <w:rPr>
+                <w:rFonts w:ascii="New Baskerville" w:eastAsia="Arial" w:hAnsi="New Baskerville" w:cs="New Baskerville"/>
+                <w:sz w:val="15"/>
+                <w:szCs w:val="15"/>
+              </w:rPr>
+              <w:t xml:space="preserve"> and </w:t>
+            </w:r>
+            <w:proofErr w:type="spellStart"/>
+            <w:r>
+              <w:rPr>
+                <w:rFonts w:ascii="New Baskerville" w:eastAsia="Arial" w:hAnsi="New Baskerville" w:cs="New Baskerville"/>
+                <w:sz w:val="15"/>
+                <w:szCs w:val="15"/>
+              </w:rPr>
+              <w:t>states</w:t>
+            </w:r>
+            <w:proofErr w:type="spellEnd"/>
+            <w:r>
+              <w:rPr>
+                <w:rFonts w:ascii="New Baskerville" w:eastAsia="Arial" w:hAnsi="New Baskerville" w:cs="New Baskerville"/>
+                <w:sz w:val="15"/>
+                <w:szCs w:val="15"/>
+              </w:rPr>
+              <w:t xml:space="preserve"> </w:t>
+            </w:r>
+            <w:proofErr w:type="spellStart"/>
+            <w:r>
+              <w:rPr>
+                <w:rFonts w:ascii="New Baskerville" w:eastAsia="Arial" w:hAnsi="New Baskerville" w:cs="New Baskerville"/>
+                <w:sz w:val="15"/>
+                <w:szCs w:val="15"/>
+              </w:rPr>
+              <w:t>for</w:t>
+            </w:r>
+            <w:proofErr w:type="spellEnd"/>
+            <w:r>
+              <w:rPr>
+                <w:rFonts w:ascii="New Baskerville" w:eastAsia="Arial" w:hAnsi="New Baskerville" w:cs="New Baskerville"/>
+                <w:sz w:val="15"/>
+                <w:szCs w:val="15"/>
+              </w:rPr>
+              <w:t xml:space="preserve"> </w:t>
+            </w:r>
+            <w:proofErr w:type="spellStart"/>
+            <w:r>
+              <w:rPr>
+                <w:rFonts w:ascii="New Baskerville" w:eastAsia="Arial" w:hAnsi="New Baskerville" w:cs="New Baskerville"/>
+                <w:sz w:val="15"/>
+                <w:szCs w:val="15"/>
+              </w:rPr>
+              <w:t>the</w:t>
+            </w:r>
+            <w:proofErr w:type="spellEnd"/>
+            <w:r>
+              <w:rPr>
+                <w:rFonts w:ascii="New Baskerville" w:eastAsia="Arial" w:hAnsi="New Baskerville" w:cs="New Baskerville"/>
+                <w:sz w:val="15"/>
+                <w:szCs w:val="15"/>
+              </w:rPr>
+              <w:t xml:space="preserve"> </w:t>
+            </w:r>
+            <w:proofErr w:type="spellStart"/>
+            <w:r>
+              <w:rPr>
+                <w:rFonts w:ascii="New Baskerville" w:eastAsia="Arial" w:hAnsi="New Baskerville" w:cs="New Baskerville"/>
+                <w:sz w:val="15"/>
+                <w:szCs w:val="15"/>
+              </w:rPr>
+              <w:t>static</w:t>
+            </w:r>
+            <w:proofErr w:type="spellEnd"/>
+            <w:r>
+              <w:rPr>
+                <w:rFonts w:ascii="New Baskerville" w:eastAsia="Arial" w:hAnsi="New Baskerville" w:cs="New Baskerville"/>
+                <w:sz w:val="15"/>
+                <w:szCs w:val="15"/>
+              </w:rPr>
+              <w:t xml:space="preserve"> </w:t>
+            </w:r>
+            <w:proofErr w:type="spellStart"/>
+            <w:r>
+              <w:rPr>
+                <w:rFonts w:ascii="New Baskerville" w:eastAsia="Arial" w:hAnsi="New Baskerville" w:cs="New Baskerville"/>
+                <w:sz w:val="15"/>
+                <w:szCs w:val="15"/>
+              </w:rPr>
+              <w:t>definition</w:t>
+            </w:r>
+            <w:proofErr w:type="spellEnd"/>
+            <w:r>
+              <w:rPr>
+                <w:rFonts w:ascii="New Baskerville" w:eastAsia="Arial" w:hAnsi="New Baskerville" w:cs="New Baskerville"/>
+                <w:sz w:val="15"/>
+                <w:szCs w:val="15"/>
+              </w:rPr>
+              <w:t xml:space="preserve"> of a </w:t>
+            </w:r>
+            <w:proofErr w:type="spellStart"/>
+            <w:r>
+              <w:rPr>
+                <w:rFonts w:ascii="New Baskerville" w:eastAsia="Arial" w:hAnsi="New Baskerville" w:cs="New Baskerville"/>
+                <w:sz w:val="15"/>
+                <w:szCs w:val="15"/>
+              </w:rPr>
+              <w:t>graphical</w:t>
+            </w:r>
+            <w:proofErr w:type="spellEnd"/>
+            <w:r>
+              <w:rPr>
+                <w:rFonts w:ascii="New Baskerville" w:eastAsia="Arial" w:hAnsi="New Baskerville" w:cs="New Baskerville"/>
+                <w:sz w:val="15"/>
+                <w:szCs w:val="15"/>
+              </w:rPr>
+              <w:t xml:space="preserve"> </w:t>
+            </w:r>
+            <w:proofErr w:type="spellStart"/>
+            <w:r>
+              <w:rPr>
+                <w:rFonts w:ascii="New Baskerville" w:eastAsia="Arial" w:hAnsi="New Baskerville" w:cs="New Baskerville"/>
+                <w:sz w:val="15"/>
+                <w:szCs w:val="15"/>
+              </w:rPr>
+              <w:t>user</w:t>
+            </w:r>
+            <w:proofErr w:type="spellEnd"/>
+            <w:r>
+              <w:rPr>
+                <w:rFonts w:ascii="New Baskerville" w:eastAsia="Arial" w:hAnsi="New Baskerville" w:cs="New Baskerville"/>
+                <w:sz w:val="15"/>
+                <w:szCs w:val="15"/>
+              </w:rPr>
+              <w:t xml:space="preserve"> interface.</w:t>
             </w:r>
           </w:p>
         </w:tc>
@@ -1025,28 +1394,38 @@
             <w:pPr>
               <w:snapToGrid w:val="0"/>
             </w:pPr>
+            <w:proofErr w:type="spellStart"/>
             <w:r>
               <w:rPr>
                 <w:rFonts w:ascii="New Baskerville" w:hAnsi="New Baskerville" w:cs="New Baskerville"/>
                 <w:b/>
                 <w:lang w:val="en-GB"/>
               </w:rPr>
-              <w:t>Titor/a</w:t>
-            </w:r>
-            <w:r>
-              <w:rPr>
-                <w:rFonts w:ascii="New Baskerville" w:eastAsia="Arial" w:hAnsi="New Baskerville" w:cs="New Baskerville"/>
+              <w:t>Titor</w:t>
+            </w:r>
+            <w:proofErr w:type="spellEnd"/>
+            <w:r>
+              <w:rPr>
+                <w:rFonts w:ascii="New Baskerville" w:hAnsi="New Baskerville" w:cs="New Baskerville"/>
                 <w:b/>
                 <w:lang w:val="en-GB"/>
               </w:rPr>
-              <w:t xml:space="preserve"> </w:t>
-            </w:r>
-            <w:r>
-              <w:rPr>
-                <w:rFonts w:ascii="New Baskerville" w:hAnsi="New Baskerville" w:cs="New Baskerville"/>
+              <w:t>/a</w:t>
+            </w:r>
+            <w:r>
+              <w:rPr>
+                <w:rFonts w:ascii="New Baskerville" w:eastAsia="Arial" w:hAnsi="New Baskerville" w:cs="New Baskerville"/>
                 <w:b/>
                 <w:lang w:val="en-GB"/>
               </w:rPr>
+              <w:t xml:space="preserve"> </w:t>
+            </w:r>
+            <w:r>
+              <w:rPr>
+                <w:rFonts w:ascii="New Baskerville" w:hAnsi="New Baskerville" w:cs="New Baskerville"/>
+                <w:b/>
+                <w:lang w:val="en-GB"/>
+              </w:rPr>
               <w:t>do</w:t>
             </w:r>
             <w:r>
@@ -1073,14 +1452,15 @@
               </w:rPr>
               <w:t xml:space="preserve"> </w:t>
             </w:r>
-            <w:bookmarkStart w:id="7" w:name="__Fieldmark__8_665970978"/>
             <w:r>
               <w:fldChar w:fldCharType="begin">
                 <w:ffData>
                   <w:name w:val=""/>
                   <w:enabled/>
                   <w:calcOnExit w:val="0"/>
-                  <w:textInput/>
+                  <w:textInput>
+                    <w:default w:val="JAVIER RODEIRO IGLESIAS"/>
+                  </w:textInput>
                 </w:ffData>
               </w:fldChar>
             </w:r>
@@ -1092,21 +1472,13 @@
             </w:r>
             <w:r>
               <w:rPr>
-                <w:rFonts w:ascii="New Baskerville" w:hAnsi="New Baskerville" w:cs="New Baskerville"/>
-                <w:bCs/>
-                <w:lang w:val="es-ES" w:eastAsia="es-ES"/>
-              </w:rPr>
-              <w:t xml:space="preserve">    </w:t>
-            </w:r>
-            <w:r>
-              <w:rPr>
-                <w:rFonts w:ascii="New Baskerville" w:hAnsi="New Baskerville" w:cs="New Baskerville"/>
-                <w:bCs/>
-                <w:lang w:val="es-ES" w:eastAsia="es-ES"/>
-              </w:rPr>
+                <w:noProof/>
+              </w:rPr>
+              <w:t>JAVIER RODEIRO IGLESIAS</w:t>
+            </w:r>
+            <w:r>
               <w:fldChar w:fldCharType="end"/>
             </w:r>
-            <w:bookmarkEnd w:id="7"/>
             <w:r>
               <w:rPr>
                 <w:rFonts w:ascii="New Baskerville" w:eastAsia="Arial" w:hAnsi="New Baskerville" w:cs="New Baskerville"/>
@@ -1130,6 +1502,33 @@
                 <w:lang w:val="en-GB"/>
               </w:rPr>
               <w:t xml:space="preserve"> </w:t>
+            </w:r>
+            <w:r>
+              <w:fldChar w:fldCharType="begin">
+                <w:ffData>
+                  <w:name w:val=""/>
+                  <w:enabled/>
+                  <w:calcOnExit w:val="0"/>
+                  <w:textInput>
+                    <w:default w:val="76410190G"/>
+                  </w:textInput>
+                </w:ffData>
+              </w:fldChar>
+            </w:r>
+            <w:r>
+              <w:instrText xml:space="preserve"> FORMTEXT </w:instrText>
+            </w:r>
+            <w:r>
+              <w:fldChar w:fldCharType="separate"/>
+            </w:r>
+            <w:r>
+              <w:rPr>
+                <w:noProof/>
+              </w:rPr>
+              <w:t>76410190G</w:t>
+            </w:r>
+            <w:r>
+              <w:fldChar w:fldCharType="end"/>
             </w:r>
           </w:p>
         </w:tc>
@@ -1155,12 +1554,21 @@
             <w:pPr>
               <w:snapToGrid w:val="0"/>
             </w:pPr>
-            <w:r>
-              <w:rPr>
-                <w:rFonts w:ascii="New Baskerville" w:hAnsi="New Baskerville" w:cs="New Baskerville"/>
-                <w:b/>
-              </w:rPr>
-              <w:t>Cotitor/a</w:t>
+            <w:proofErr w:type="spellStart"/>
+            <w:r>
+              <w:rPr>
+                <w:rFonts w:ascii="New Baskerville" w:hAnsi="New Baskerville" w:cs="New Baskerville"/>
+                <w:b/>
+              </w:rPr>
+              <w:t>Cotitor</w:t>
+            </w:r>
+            <w:proofErr w:type="spellEnd"/>
+            <w:r>
+              <w:rPr>
+                <w:rFonts w:ascii="New Baskerville" w:hAnsi="New Baskerville" w:cs="New Baskerville"/>
+                <w:b/>
+              </w:rPr>
+              <w:t>/a</w:t>
             </w:r>
             <w:r>
               <w:rPr>
@@ -1238,9 +1646,7 @@
                   <w:name w:val=""/>
                   <w:enabled/>
                   <w:calcOnExit w:val="0"/>
-                  <w:textInput>
-                    <w:default w:val="JAVIER RODEIRO IGLESIAS"/>
-                  </w:textInput>
+                  <w:textInput/>
                 </w:ffData>
               </w:fldChar>
             </w:r>
@@ -1254,7 +1660,31 @@
               <w:rPr>
                 <w:noProof/>
               </w:rPr>
-              <w:t>JAVIER RODEIRO IGLESIAS</w:t>
+              <w:t> </w:t>
+            </w:r>
+            <w:r>
+              <w:rPr>
+                <w:noProof/>
+              </w:rPr>
+              <w:t> </w:t>
+            </w:r>
+            <w:r>
+              <w:rPr>
+                <w:noProof/>
+              </w:rPr>
+              <w:t> </w:t>
+            </w:r>
+            <w:r>
+              <w:rPr>
+                <w:noProof/>
+              </w:rPr>
+              <w:t> </w:t>
+            </w:r>
+            <w:r>
+              <w:rPr>
+                <w:noProof/>
+              </w:rPr>
+              <w:t> </w:t>
             </w:r>
             <w:r>
               <w:fldChar w:fldCharType="end"/>
@@ -1289,9 +1719,7 @@
                   <w:name w:val=""/>
                   <w:enabled/>
                   <w:calcOnExit w:val="0"/>
-                  <w:textInput>
-                    <w:default w:val="76410190G"/>
-                  </w:textInput>
+                  <w:textInput/>
                 </w:ffData>
               </w:fldChar>
             </w:r>
@@ -1305,7 +1733,31 @@
               <w:rPr>
                 <w:noProof/>
               </w:rPr>
-              <w:t>76410190G</w:t>
+              <w:t> </w:t>
+            </w:r>
+            <w:r>
+              <w:rPr>
+                <w:noProof/>
+              </w:rPr>
+              <w:t> </w:t>
+            </w:r>
+            <w:r>
+              <w:rPr>
+                <w:noProof/>
+              </w:rPr>
+              <w:t> </w:t>
+            </w:r>
+            <w:r>
+              <w:rPr>
+                <w:noProof/>
+              </w:rPr>
+              <w:t> </w:t>
+            </w:r>
+            <w:r>
+              <w:rPr>
+                <w:noProof/>
+              </w:rPr>
+              <w:t> </w:t>
             </w:r>
             <w:r>
               <w:fldChar w:fldCharType="end"/>
@@ -1364,12 +1816,21 @@
               </w:rPr>
               <w:t xml:space="preserve"> </w:t>
             </w:r>
-            <w:r>
-              <w:rPr>
-                <w:rFonts w:ascii="New Baskerville" w:hAnsi="New Baskerville" w:cs="New Baskerville"/>
-                <w:b/>
-              </w:rPr>
-              <w:t>coñecemento:</w:t>
+            <w:proofErr w:type="spellStart"/>
+            <w:r>
+              <w:rPr>
+                <w:rFonts w:ascii="New Baskerville" w:hAnsi="New Baskerville" w:cs="New Baskerville"/>
+                <w:b/>
+              </w:rPr>
+              <w:t>coñecemento</w:t>
+            </w:r>
+            <w:proofErr w:type="spellEnd"/>
+            <w:r>
+              <w:rPr>
+                <w:rFonts w:ascii="New Baskerville" w:hAnsi="New Baskerville" w:cs="New Baskerville"/>
+                <w:b/>
+              </w:rPr>
+              <w:t>:</w:t>
             </w:r>
             <w:r>
               <w:rPr>
@@ -1493,7 +1954,61 @@
                 <w:b/>
                 <w:bCs/>
               </w:rPr>
-              <w:t xml:space="preserve">Área do Departamento (tecnolóxica, científica ou xurídico-social): </w:t>
+              <w:t>Área do Departamento (</w:t>
+            </w:r>
+            <w:proofErr w:type="spellStart"/>
+            <w:r>
+              <w:rPr>
+                <w:rFonts w:ascii="New Baskerville" w:hAnsi="New Baskerville" w:cs="New Baskerville"/>
+                <w:b/>
+                <w:bCs/>
+              </w:rPr>
+              <w:t>tecnolóxica</w:t>
+            </w:r>
+            <w:proofErr w:type="spellEnd"/>
+            <w:r>
+              <w:rPr>
+                <w:rFonts w:ascii="New Baskerville" w:hAnsi="New Baskerville" w:cs="New Baskerville"/>
+                <w:b/>
+                <w:bCs/>
+              </w:rPr>
+              <w:t xml:space="preserve">, científica </w:t>
+            </w:r>
+            <w:proofErr w:type="spellStart"/>
+            <w:r>
+              <w:rPr>
+                <w:rFonts w:ascii="New Baskerville" w:hAnsi="New Baskerville" w:cs="New Baskerville"/>
+                <w:b/>
+                <w:bCs/>
+              </w:rPr>
+              <w:t>ou</w:t>
+            </w:r>
+            <w:proofErr w:type="spellEnd"/>
+            <w:r>
+              <w:rPr>
+                <w:rFonts w:ascii="New Baskerville" w:hAnsi="New Baskerville" w:cs="New Baskerville"/>
+                <w:b/>
+                <w:bCs/>
+              </w:rPr>
+              <w:t xml:space="preserve"> </w:t>
+            </w:r>
+            <w:proofErr w:type="spellStart"/>
+            <w:r>
+              <w:rPr>
+                <w:rFonts w:ascii="New Baskerville" w:hAnsi="New Baskerville" w:cs="New Baskerville"/>
+                <w:b/>
+                <w:bCs/>
+              </w:rPr>
+              <w:t>xurídico</w:t>
+            </w:r>
+            <w:proofErr w:type="spellEnd"/>
+            <w:r>
+              <w:rPr>
+                <w:rFonts w:ascii="New Baskerville" w:hAnsi="New Baskerville" w:cs="New Baskerville"/>
+                <w:b/>
+                <w:bCs/>
+              </w:rPr>
+              <w:t xml:space="preserve">-social): </w:t>
             </w:r>
           </w:p>
         </w:tc>
@@ -1546,11 +2061,47 @@
             <w:shd w:val="clear" w:color="auto" w:fill="auto"/>
           </w:tcPr>
           <w:p>
-            <w:r>
-              <w:rPr>
-                <w:rFonts w:ascii="New Baskerville" w:hAnsi="New Baskerville" w:cs="New Baskerville"/>
-              </w:rPr>
-              <w:t>Desenvolvemento do TFG nunha empresa ou institución externa</w:t>
+            <w:proofErr w:type="spellStart"/>
+            <w:r>
+              <w:rPr>
+                <w:rFonts w:ascii="New Baskerville" w:hAnsi="New Baskerville" w:cs="New Baskerville"/>
+              </w:rPr>
+              <w:t>Desenvolvemento</w:t>
+            </w:r>
+            <w:proofErr w:type="spellEnd"/>
+            <w:r>
+              <w:rPr>
+                <w:rFonts w:ascii="New Baskerville" w:hAnsi="New Baskerville" w:cs="New Baskerville"/>
+              </w:rPr>
+              <w:t xml:space="preserve"> do TFG </w:t>
+            </w:r>
+            <w:proofErr w:type="spellStart"/>
+            <w:r>
+              <w:rPr>
+                <w:rFonts w:ascii="New Baskerville" w:hAnsi="New Baskerville" w:cs="New Baskerville"/>
+              </w:rPr>
+              <w:t>nunha</w:t>
+            </w:r>
+            <w:proofErr w:type="spellEnd"/>
+            <w:r>
+              <w:rPr>
+                <w:rFonts w:ascii="New Baskerville" w:hAnsi="New Baskerville" w:cs="New Baskerville"/>
+              </w:rPr>
+              <w:t xml:space="preserve"> empresa </w:t>
+            </w:r>
+            <w:proofErr w:type="spellStart"/>
+            <w:r>
+              <w:rPr>
+                <w:rFonts w:ascii="New Baskerville" w:hAnsi="New Baskerville" w:cs="New Baskerville"/>
+              </w:rPr>
+              <w:t>ou</w:t>
+            </w:r>
+            <w:proofErr w:type="spellEnd"/>
+            <w:r>
+              <w:rPr>
+                <w:rFonts w:ascii="New Baskerville" w:hAnsi="New Baskerville" w:cs="New Baskerville"/>
+              </w:rPr>
+              <w:t xml:space="preserve"> institución externa</w:t>
             </w:r>
             <w:r>
               <w:rPr>
@@ -1600,7 +2151,34 @@
           <w:rFonts w:ascii="New Baskerville" w:hAnsi="New Baskerville" w:cs="New Baskerville"/>
         </w:rPr>
         <w:tab/>
-        <w:t>Nome da empresa ou institución:................................................................</w:t>
+      </w:r>
+      <w:proofErr w:type="spellStart"/>
+      <w:r>
+        <w:rPr>
+          <w:rFonts w:ascii="New Baskerville" w:hAnsi="New Baskerville" w:cs="New Baskerville"/>
+        </w:rPr>
+        <w:t>Nome</w:t>
+      </w:r>
+      <w:proofErr w:type="spellEnd"/>
+      <w:r>
+        <w:rPr>
+          <w:rFonts w:ascii="New Baskerville" w:hAnsi="New Baskerville" w:cs="New Baskerville"/>
+        </w:rPr>
+        <w:t xml:space="preserve"> da empresa </w:t>
+      </w:r>
+      <w:proofErr w:type="spellStart"/>
+      <w:r>
+        <w:rPr>
+          <w:rFonts w:ascii="New Baskerville" w:hAnsi="New Baskerville" w:cs="New Baskerville"/>
+        </w:rPr>
+        <w:t>ou</w:t>
+      </w:r>
+      <w:proofErr w:type="spellEnd"/>
+      <w:r>
+        <w:rPr>
+          <w:rFonts w:ascii="New Baskerville" w:hAnsi="New Baskerville" w:cs="New Baskerville"/>
+        </w:rPr>
+        <w:t xml:space="preserve"> institución:................................................................</w:t>
       </w:r>
     </w:p>
     <w:p>
@@ -1647,7 +2225,34 @@
           <w:rFonts w:ascii="New Baskerville" w:hAnsi="New Baskerville" w:cs="New Baskerville"/>
         </w:rPr>
         <w:tab/>
-        <w:t>Nome do/da tutor/a na empresa: :.............................................................</w:t>
+      </w:r>
+      <w:proofErr w:type="spellStart"/>
+      <w:r>
+        <w:rPr>
+          <w:rFonts w:ascii="New Baskerville" w:hAnsi="New Baskerville" w:cs="New Baskerville"/>
+        </w:rPr>
+        <w:t>Nome</w:t>
+      </w:r>
+      <w:proofErr w:type="spellEnd"/>
+      <w:r>
+        <w:rPr>
+          <w:rFonts w:ascii="New Baskerville" w:hAnsi="New Baskerville" w:cs="New Baskerville"/>
+        </w:rPr>
+        <w:t xml:space="preserve"> do/da tutor/a </w:t>
+      </w:r>
+      <w:proofErr w:type="spellStart"/>
+      <w:r>
+        <w:rPr>
+          <w:rFonts w:ascii="New Baskerville" w:hAnsi="New Baskerville" w:cs="New Baskerville"/>
+        </w:rPr>
+        <w:t>na</w:t>
+      </w:r>
+      <w:proofErr w:type="spellEnd"/>
+      <w:r>
+        <w:rPr>
+          <w:rFonts w:ascii="New Baskerville" w:hAnsi="New Baskerville" w:cs="New Baskerville"/>
+        </w:rPr>
+        <w:t xml:space="preserve"> empresa: :.............................................................</w:t>
       </w:r>
     </w:p>
     <w:tbl>
@@ -1744,11 +2349,103 @@
             <w:shd w:val="clear" w:color="auto" w:fill="auto"/>
           </w:tcPr>
           <w:p>
-            <w:r>
-              <w:rPr>
-                <w:rFonts w:ascii="New Baskerville" w:hAnsi="New Baskerville" w:cs="New Baskerville"/>
-              </w:rPr>
-              <w:t>Sustitúe ao resumo doutro TFG baixo a titorización da mesma persoa?</w:t>
+            <w:proofErr w:type="spellStart"/>
+            <w:r>
+              <w:rPr>
+                <w:rFonts w:ascii="New Baskerville" w:hAnsi="New Baskerville" w:cs="New Baskerville"/>
+              </w:rPr>
+              <w:t>Sustitúe</w:t>
+            </w:r>
+            <w:proofErr w:type="spellEnd"/>
+            <w:r>
+              <w:rPr>
+                <w:rFonts w:ascii="New Baskerville" w:hAnsi="New Baskerville" w:cs="New Baskerville"/>
+              </w:rPr>
+              <w:t xml:space="preserve"> </w:t>
+            </w:r>
+            <w:proofErr w:type="spellStart"/>
+            <w:r>
+              <w:rPr>
+                <w:rFonts w:ascii="New Baskerville" w:hAnsi="New Baskerville" w:cs="New Baskerville"/>
+              </w:rPr>
+              <w:t>ao</w:t>
+            </w:r>
+            <w:proofErr w:type="spellEnd"/>
+            <w:r>
+              <w:rPr>
+                <w:rFonts w:ascii="New Baskerville" w:hAnsi="New Baskerville" w:cs="New Baskerville"/>
+              </w:rPr>
+              <w:t xml:space="preserve"> resumo </w:t>
+            </w:r>
+            <w:proofErr w:type="spellStart"/>
+            <w:r>
+              <w:rPr>
+                <w:rFonts w:ascii="New Baskerville" w:hAnsi="New Baskerville" w:cs="New Baskerville"/>
+              </w:rPr>
+              <w:t>doutro</w:t>
+            </w:r>
+            <w:proofErr w:type="spellEnd"/>
+            <w:r>
+              <w:rPr>
+                <w:rFonts w:ascii="New Baskerville" w:hAnsi="New Baskerville" w:cs="New Baskerville"/>
+              </w:rPr>
+              <w:t xml:space="preserve"> TFG </w:t>
+            </w:r>
+            <w:proofErr w:type="spellStart"/>
+            <w:r>
+              <w:rPr>
+                <w:rFonts w:ascii="New Baskerville" w:hAnsi="New Baskerville" w:cs="New Baskerville"/>
+              </w:rPr>
+              <w:t>baixo</w:t>
+            </w:r>
+            <w:proofErr w:type="spellEnd"/>
+            <w:r>
+              <w:rPr>
+                <w:rFonts w:ascii="New Baskerville" w:hAnsi="New Baskerville" w:cs="New Baskerville"/>
+              </w:rPr>
+              <w:t xml:space="preserve"> a </w:t>
+            </w:r>
+            <w:proofErr w:type="spellStart"/>
+            <w:r>
+              <w:rPr>
+                <w:rFonts w:ascii="New Baskerville" w:hAnsi="New Baskerville" w:cs="New Baskerville"/>
+              </w:rPr>
+              <w:t>titorización</w:t>
+            </w:r>
+            <w:proofErr w:type="spellEnd"/>
+            <w:r>
+              <w:rPr>
+                <w:rFonts w:ascii="New Baskerville" w:hAnsi="New Baskerville" w:cs="New Baskerville"/>
+              </w:rPr>
+              <w:t xml:space="preserve"> da </w:t>
+            </w:r>
+            <w:proofErr w:type="spellStart"/>
+            <w:r>
+              <w:rPr>
+                <w:rFonts w:ascii="New Baskerville" w:hAnsi="New Baskerville" w:cs="New Baskerville"/>
+              </w:rPr>
+              <w:t>mesma</w:t>
+            </w:r>
+            <w:proofErr w:type="spellEnd"/>
+            <w:r>
+              <w:rPr>
+                <w:rFonts w:ascii="New Baskerville" w:hAnsi="New Baskerville" w:cs="New Baskerville"/>
+              </w:rPr>
+              <w:t xml:space="preserve"> </w:t>
+            </w:r>
+            <w:proofErr w:type="spellStart"/>
+            <w:r>
+              <w:rPr>
+                <w:rFonts w:ascii="New Baskerville" w:hAnsi="New Baskerville" w:cs="New Baskerville"/>
+              </w:rPr>
+              <w:t>persoa</w:t>
+            </w:r>
+            <w:proofErr w:type="spellEnd"/>
+            <w:r>
+              <w:rPr>
+                <w:rFonts w:ascii="New Baskerville" w:hAnsi="New Baskerville" w:cs="New Baskerville"/>
+              </w:rPr>
+              <w:t>?</w:t>
             </w:r>
           </w:p>
         </w:tc>
@@ -1804,7 +2501,21 @@
               <w:rPr>
                 <w:rFonts w:ascii="New Baskerville" w:hAnsi="New Baskerville" w:cs="New Baskerville"/>
               </w:rPr>
-              <w:t xml:space="preserve">Existe desenvolvemento informático no TFG? </w:t>
+              <w:t xml:space="preserve">Existe </w:t>
+            </w:r>
+            <w:proofErr w:type="spellStart"/>
+            <w:r>
+              <w:rPr>
+                <w:rFonts w:ascii="New Baskerville" w:hAnsi="New Baskerville" w:cs="New Baskerville"/>
+              </w:rPr>
+              <w:t>desenvolvemento</w:t>
+            </w:r>
+            <w:proofErr w:type="spellEnd"/>
+            <w:r>
+              <w:rPr>
+                <w:rFonts w:ascii="New Baskerville" w:hAnsi="New Baskerville" w:cs="New Baskerville"/>
+              </w:rPr>
+              <w:t xml:space="preserve"> informático no TFG? </w:t>
             </w:r>
           </w:p>
         </w:tc>
@@ -1826,7 +2537,63 @@
         <w:rPr>
           <w:rFonts w:ascii="New Baskerville" w:hAnsi="New Baskerville" w:cs="New Baskerville"/>
         </w:rPr>
-        <w:t>(Marcar só no caso de que o profesorado titor non pertenza á área tecnolóxica)</w:t>
+        <w:t xml:space="preserve">(Marcar </w:t>
+      </w:r>
+      <w:proofErr w:type="spellStart"/>
+      <w:r>
+        <w:rPr>
+          <w:rFonts w:ascii="New Baskerville" w:hAnsi="New Baskerville" w:cs="New Baskerville"/>
+        </w:rPr>
+        <w:t>só</w:t>
+      </w:r>
+      <w:proofErr w:type="spellEnd"/>
+      <w:r>
+        <w:rPr>
+          <w:rFonts w:ascii="New Baskerville" w:hAnsi="New Baskerville" w:cs="New Baskerville"/>
+        </w:rPr>
+        <w:t xml:space="preserve"> no caso de que o profesorado </w:t>
+      </w:r>
+      <w:proofErr w:type="spellStart"/>
+      <w:r>
+        <w:rPr>
+          <w:rFonts w:ascii="New Baskerville" w:hAnsi="New Baskerville" w:cs="New Baskerville"/>
+        </w:rPr>
+        <w:t>titor</w:t>
+      </w:r>
+      <w:proofErr w:type="spellEnd"/>
+      <w:r>
+        <w:rPr>
+          <w:rFonts w:ascii="New Baskerville" w:hAnsi="New Baskerville" w:cs="New Baskerville"/>
+        </w:rPr>
+        <w:t xml:space="preserve"> non </w:t>
+      </w:r>
+      <w:proofErr w:type="spellStart"/>
+      <w:r>
+        <w:rPr>
+          <w:rFonts w:ascii="New Baskerville" w:hAnsi="New Baskerville" w:cs="New Baskerville"/>
+        </w:rPr>
+        <w:t>pertenza</w:t>
+      </w:r>
+      <w:proofErr w:type="spellEnd"/>
+      <w:r>
+        <w:rPr>
+          <w:rFonts w:ascii="New Baskerville" w:hAnsi="New Baskerville" w:cs="New Baskerville"/>
+        </w:rPr>
+        <w:t xml:space="preserve"> á área </w:t>
+      </w:r>
+      <w:proofErr w:type="spellStart"/>
+      <w:r>
+        <w:rPr>
+          <w:rFonts w:ascii="New Baskerville" w:hAnsi="New Baskerville" w:cs="New Baskerville"/>
+        </w:rPr>
+        <w:t>tecnolóxica</w:t>
+      </w:r>
+      <w:proofErr w:type="spellEnd"/>
+      <w:r>
+        <w:rPr>
+          <w:rFonts w:ascii="New Baskerville" w:hAnsi="New Baskerville" w:cs="New Baskerville"/>
+        </w:rPr>
+        <w:t>)</w:t>
       </w:r>
     </w:p>
     <w:p>
@@ -2121,7 +2888,20 @@
                 <w:rFonts w:ascii="New Baskerville" w:hAnsi="New Baskerville" w:cs="New Baskerville"/>
               </w:rPr>
               <w:tab/>
-              <w:t>Asdo:</w:t>
+            </w:r>
+            <w:proofErr w:type="spellStart"/>
+            <w:r>
+              <w:rPr>
+                <w:rFonts w:ascii="New Baskerville" w:hAnsi="New Baskerville" w:cs="New Baskerville"/>
+              </w:rPr>
+              <w:t>Asdo</w:t>
+            </w:r>
+            <w:proofErr w:type="spellEnd"/>
+            <w:r>
+              <w:rPr>
+                <w:rFonts w:ascii="New Baskerville" w:hAnsi="New Baskerville" w:cs="New Baskerville"/>
+              </w:rPr>
+              <w:t>:</w:t>
             </w:r>
             <w:r>
               <w:rPr>
@@ -2178,8 +2958,15 @@
                 <w:rFonts w:ascii="New Baskerville" w:hAnsi="New Baskerville" w:cs="New Baskerville"/>
               </w:rPr>
               <w:tab/>
+            </w:r>
+            <w:proofErr w:type="spellStart"/>
+            <w:r>
+              <w:rPr>
+                <w:rFonts w:ascii="New Baskerville" w:hAnsi="New Baskerville" w:cs="New Baskerville"/>
+              </w:rPr>
               <w:t>Vº</w:t>
             </w:r>
+            <w:proofErr w:type="spellEnd"/>
             <w:r>
               <w:rPr>
                 <w:rFonts w:ascii="New Baskerville" w:eastAsia="Arial" w:hAnsi="New Baskerville" w:cs="New Baskerville"/>
@@ -2222,11 +3009,19 @@
               </w:rPr>
               <w:t xml:space="preserve"> </w:t>
             </w:r>
-            <w:r>
-              <w:rPr>
-                <w:rFonts w:ascii="New Baskerville" w:hAnsi="New Baskerville" w:cs="New Baskerville"/>
-              </w:rPr>
-              <w:t>titor/a</w:t>
+            <w:proofErr w:type="spellStart"/>
+            <w:r>
+              <w:rPr>
+                <w:rFonts w:ascii="New Baskerville" w:hAnsi="New Baskerville" w:cs="New Baskerville"/>
+              </w:rPr>
+              <w:t>titor</w:t>
+            </w:r>
+            <w:proofErr w:type="spellEnd"/>
+            <w:r>
+              <w:rPr>
+                <w:rFonts w:ascii="New Baskerville" w:hAnsi="New Baskerville" w:cs="New Baskerville"/>
+              </w:rPr>
+              <w:t>/a</w:t>
             </w:r>
             <w:r>
               <w:rPr>
@@ -2293,7 +3088,20 @@
                 <w:rFonts w:ascii="New Baskerville" w:hAnsi="New Baskerville" w:cs="New Baskerville"/>
               </w:rPr>
               <w:tab/>
-              <w:t>Asdo:</w:t>
+            </w:r>
+            <w:proofErr w:type="spellStart"/>
+            <w:r>
+              <w:rPr>
+                <w:rFonts w:ascii="New Baskerville" w:hAnsi="New Baskerville" w:cs="New Baskerville"/>
+              </w:rPr>
+              <w:t>Asdo</w:t>
+            </w:r>
+            <w:proofErr w:type="spellEnd"/>
+            <w:r>
+              <w:rPr>
+                <w:rFonts w:ascii="New Baskerville" w:hAnsi="New Baskerville" w:cs="New Baskerville"/>
+              </w:rPr>
+              <w:t>:</w:t>
             </w:r>
             <w:r>
               <w:rPr>
@@ -2411,7 +3219,15 @@
       </w:pPr>
       <w:r>
         <w:lastRenderedPageBreak/>
-        <w:t>Resumo Traballo de Fin de Grao</w:t>
+        <w:t xml:space="preserve">Resumo </w:t>
+      </w:r>
+      <w:proofErr w:type="spellStart"/>
+      <w:r>
+        <w:t>Traballo</w:t>
+      </w:r>
+      <w:proofErr w:type="spellEnd"/>
+      <w:r>
+        <w:t xml:space="preserve"> de Fin de Grao</w:t>
       </w:r>
     </w:p>
     <w:p>
@@ -2431,7 +3247,55 @@
           <w:rFonts w:ascii="New Baskerville" w:hAnsi="New Baskerville" w:cs="New Baskerville"/>
           <w:sz w:val="16"/>
         </w:rPr>
-        <w:t>(Recoméndase ler o artigo 7 do Regulamento de TFG da ESEI)</w:t>
+        <w:t>(</w:t>
+      </w:r>
+      <w:proofErr w:type="spellStart"/>
+      <w:r>
+        <w:rPr>
+          <w:rFonts w:ascii="New Baskerville" w:hAnsi="New Baskerville" w:cs="New Baskerville"/>
+          <w:sz w:val="16"/>
+        </w:rPr>
+        <w:t>Recoméndase</w:t>
+      </w:r>
+      <w:proofErr w:type="spellEnd"/>
+      <w:r>
+        <w:rPr>
+          <w:rFonts w:ascii="New Baskerville" w:hAnsi="New Baskerville" w:cs="New Baskerville"/>
+          <w:sz w:val="16"/>
+        </w:rPr>
+        <w:t xml:space="preserve"> </w:t>
+      </w:r>
+      <w:proofErr w:type="spellStart"/>
+      <w:r>
+        <w:rPr>
+          <w:rFonts w:ascii="New Baskerville" w:hAnsi="New Baskerville" w:cs="New Baskerville"/>
+          <w:sz w:val="16"/>
+        </w:rPr>
+        <w:t>ler</w:t>
+      </w:r>
+      <w:proofErr w:type="spellEnd"/>
+      <w:r>
+        <w:rPr>
+          <w:rFonts w:ascii="New Baskerville" w:hAnsi="New Baskerville" w:cs="New Baskerville"/>
+          <w:sz w:val="16"/>
+        </w:rPr>
+        <w:t xml:space="preserve"> o artigo 7 do </w:t>
+      </w:r>
+      <w:proofErr w:type="spellStart"/>
+      <w:r>
+        <w:rPr>
+          <w:rFonts w:ascii="New Baskerville" w:hAnsi="New Baskerville" w:cs="New Baskerville"/>
+          <w:sz w:val="16"/>
+        </w:rPr>
+        <w:t>Regulamento</w:t>
+      </w:r>
+      <w:proofErr w:type="spellEnd"/>
+      <w:r>
+        <w:rPr>
+          <w:rFonts w:ascii="New Baskerville" w:hAnsi="New Baskerville" w:cs="New Baskerville"/>
+          <w:sz w:val="16"/>
+        </w:rPr>
+        <w:t xml:space="preserve"> de TFG da ESEI)</w:t>
       </w:r>
     </w:p>
     <w:p>
@@ -2545,12 +3409,21 @@
                 <w:b/>
               </w:rPr>
             </w:pPr>
-            <w:r>
-              <w:rPr>
-                <w:rFonts w:ascii="New Baskerville" w:hAnsi="New Baskerville" w:cs="New Baskerville"/>
-                <w:b/>
-              </w:rPr>
-              <w:t>Nome:</w:t>
+            <w:proofErr w:type="spellStart"/>
+            <w:r>
+              <w:rPr>
+                <w:rFonts w:ascii="New Baskerville" w:hAnsi="New Baskerville" w:cs="New Baskerville"/>
+                <w:b/>
+              </w:rPr>
+              <w:t>Nome</w:t>
+            </w:r>
+            <w:proofErr w:type="spellEnd"/>
+            <w:r>
+              <w:rPr>
+                <w:rFonts w:ascii="New Baskerville" w:hAnsi="New Baskerville" w:cs="New Baskerville"/>
+                <w:b/>
+              </w:rPr>
+              <w:t>:</w:t>
             </w:r>
             <w:r>
               <w:rPr>
@@ -2730,12 +3603,21 @@
             <w:pPr>
               <w:snapToGrid w:val="0"/>
             </w:pPr>
-            <w:r>
-              <w:rPr>
-                <w:rFonts w:ascii="New Baskerville" w:hAnsi="New Baskerville" w:cs="New Baskerville"/>
-                <w:b/>
-              </w:rPr>
-              <w:t>Localidade:</w:t>
+            <w:proofErr w:type="spellStart"/>
+            <w:r>
+              <w:rPr>
+                <w:rFonts w:ascii="New Baskerville" w:hAnsi="New Baskerville" w:cs="New Baskerville"/>
+                <w:b/>
+              </w:rPr>
+              <w:t>Localidade</w:t>
+            </w:r>
+            <w:proofErr w:type="spellEnd"/>
+            <w:r>
+              <w:rPr>
+                <w:rFonts w:ascii="New Baskerville" w:hAnsi="New Baskerville" w:cs="New Baskerville"/>
+                <w:b/>
+              </w:rPr>
+              <w:t>:</w:t>
             </w:r>
             <w:r>
               <w:rPr>
@@ -3074,12 +3956,14 @@
               </w:rPr>
               <w:t xml:space="preserve"> </w:t>
             </w:r>
+            <w:proofErr w:type="spellStart"/>
             <w:r>
               <w:rPr>
                 <w:rFonts w:ascii="New Baskerville" w:hAnsi="New Baskerville" w:cs="New Baskerville"/>
               </w:rPr>
               <w:t>Traballo</w:t>
             </w:r>
+            <w:proofErr w:type="spellEnd"/>
             <w:r>
               <w:rPr>
                 <w:rFonts w:ascii="New Baskerville" w:eastAsia="Arial" w:hAnsi="New Baskerville" w:cs="New Baskerville"/>
@@ -3224,14 +4108,14 @@
             <w:r>
               <w:rPr>
                 <w:rFonts w:ascii="New Baskerville" w:hAnsi="New Baskerville" w:cs="New Baskerville"/>
-                <w:lang w:val="es-ES" w:eastAsia="es-ES"/>
+                <w:lang w:eastAsia="es-ES"/>
               </w:rPr>
               <w:t>     </w:t>
             </w:r>
             <w:r>
               <w:rPr>
                 <w:rFonts w:ascii="New Baskerville" w:hAnsi="New Baskerville" w:cs="New Baskerville"/>
-                <w:lang w:val="es-ES" w:eastAsia="es-ES"/>
+                <w:lang w:eastAsia="es-ES"/>
               </w:rPr>
               <w:fldChar w:fldCharType="end"/>
             </w:r>
@@ -3291,18 +4175,34 @@
                 <w:rFonts w:ascii="New Baskerville" w:hAnsi="New Baskerville" w:cs="New Baskerville"/>
                 <w:b/>
               </w:rPr>
-              <w:t>TFG (castelán):</w:t>
-            </w:r>
-            <w:r>
-              <w:rPr>
-                <w:rFonts w:ascii="New Baskerville" w:eastAsia="Arial" w:hAnsi="New Baskerville" w:cs="New Baskerville"/>
-              </w:rPr>
-              <w:t xml:space="preserve"> </w:t>
-            </w:r>
-            <w:r>
-              <w:rPr>
-                <w:rFonts w:ascii="New Baskerville" w:hAnsi="New Baskerville" w:cs="New Baskerville"/>
-                <w:lang w:val="es-ES" w:eastAsia="es-ES"/>
+              <w:t>TFG (</w:t>
+            </w:r>
+            <w:proofErr w:type="spellStart"/>
+            <w:r>
+              <w:rPr>
+                <w:rFonts w:ascii="New Baskerville" w:hAnsi="New Baskerville" w:cs="New Baskerville"/>
+                <w:b/>
+              </w:rPr>
+              <w:t>castelán</w:t>
+            </w:r>
+            <w:proofErr w:type="spellEnd"/>
+            <w:r>
+              <w:rPr>
+                <w:rFonts w:ascii="New Baskerville" w:hAnsi="New Baskerville" w:cs="New Baskerville"/>
+                <w:b/>
+              </w:rPr>
+              <w:t>):</w:t>
+            </w:r>
+            <w:r>
+              <w:rPr>
+                <w:rFonts w:ascii="New Baskerville" w:eastAsia="Arial" w:hAnsi="New Baskerville" w:cs="New Baskerville"/>
+              </w:rPr>
+              <w:t xml:space="preserve"> </w:t>
+            </w:r>
+            <w:r>
+              <w:rPr>
+                <w:rFonts w:ascii="New Baskerville" w:hAnsi="New Baskerville" w:cs="New Baskerville"/>
+                <w:lang w:eastAsia="es-ES"/>
               </w:rPr>
               <w:t>     </w:t>
             </w:r>
@@ -3373,7 +4273,7 @@
             <w:r>
               <w:rPr>
                 <w:rFonts w:ascii="New Baskerville" w:hAnsi="New Baskerville" w:cs="New Baskerville"/>
-                <w:lang w:val="es-ES" w:eastAsia="es-ES"/>
+                <w:lang w:eastAsia="es-ES"/>
               </w:rPr>
               <w:t>     </w:t>
             </w:r>
@@ -3401,13 +4301,23 @@
             <w:pPr>
               <w:snapToGrid w:val="0"/>
             </w:pPr>
+            <w:proofErr w:type="spellStart"/>
             <w:r>
               <w:rPr>
                 <w:rFonts w:ascii="New Baskerville" w:hAnsi="New Baskerville" w:cs="New Baskerville"/>
                 <w:b/>
                 <w:lang w:val="en-GB"/>
               </w:rPr>
-              <w:t>Titor/a</w:t>
+              <w:t>Titor</w:t>
+            </w:r>
+            <w:proofErr w:type="spellEnd"/>
+            <w:r>
+              <w:rPr>
+                <w:rFonts w:ascii="New Baskerville" w:hAnsi="New Baskerville" w:cs="New Baskerville"/>
+                <w:b/>
+                <w:lang w:val="en-GB"/>
+              </w:rPr>
+              <w:t>/a</w:t>
             </w:r>
             <w:r>
               <w:rPr>
@@ -3469,7 +4379,7 @@
               <w:rPr>
                 <w:rFonts w:ascii="New Baskerville" w:hAnsi="New Baskerville" w:cs="New Baskerville"/>
                 <w:bCs/>
-                <w:lang w:val="es-ES" w:eastAsia="es-ES"/>
+                <w:lang w:eastAsia="es-ES"/>
               </w:rPr>
               <w:t xml:space="preserve">    </w:t>
             </w:r>
@@ -3477,7 +4387,7 @@
               <w:rPr>
                 <w:rFonts w:ascii="New Baskerville" w:hAnsi="New Baskerville" w:cs="New Baskerville"/>
                 <w:bCs/>
-                <w:lang w:val="es-ES" w:eastAsia="es-ES"/>
+                <w:lang w:eastAsia="es-ES"/>
               </w:rPr>
               <w:fldChar w:fldCharType="end"/>
             </w:r>
@@ -3529,12 +4439,21 @@
             <w:pPr>
               <w:snapToGrid w:val="0"/>
             </w:pPr>
-            <w:r>
-              <w:rPr>
-                <w:rFonts w:ascii="New Baskerville" w:hAnsi="New Baskerville" w:cs="New Baskerville"/>
-                <w:b/>
-              </w:rPr>
-              <w:t>Cotitor/a</w:t>
+            <w:proofErr w:type="spellStart"/>
+            <w:r>
+              <w:rPr>
+                <w:rFonts w:ascii="New Baskerville" w:hAnsi="New Baskerville" w:cs="New Baskerville"/>
+                <w:b/>
+              </w:rPr>
+              <w:t>Cotitor</w:t>
+            </w:r>
+            <w:proofErr w:type="spellEnd"/>
+            <w:r>
+              <w:rPr>
+                <w:rFonts w:ascii="New Baskerville" w:hAnsi="New Baskerville" w:cs="New Baskerville"/>
+                <w:b/>
+              </w:rPr>
+              <w:t>/a</w:t>
             </w:r>
             <w:r>
               <w:rPr>
@@ -3738,12 +4657,21 @@
               </w:rPr>
               <w:t xml:space="preserve"> </w:t>
             </w:r>
-            <w:r>
-              <w:rPr>
-                <w:rFonts w:ascii="New Baskerville" w:hAnsi="New Baskerville" w:cs="New Baskerville"/>
-                <w:b/>
-              </w:rPr>
-              <w:t>coñecemento:</w:t>
+            <w:proofErr w:type="spellStart"/>
+            <w:r>
+              <w:rPr>
+                <w:rFonts w:ascii="New Baskerville" w:hAnsi="New Baskerville" w:cs="New Baskerville"/>
+                <w:b/>
+              </w:rPr>
+              <w:t>coñecemento</w:t>
+            </w:r>
+            <w:proofErr w:type="spellEnd"/>
+            <w:r>
+              <w:rPr>
+                <w:rFonts w:ascii="New Baskerville" w:hAnsi="New Baskerville" w:cs="New Baskerville"/>
+                <w:b/>
+              </w:rPr>
+              <w:t>:</w:t>
             </w:r>
             <w:r>
               <w:rPr>
@@ -3867,7 +4795,61 @@
                 <w:b/>
                 <w:bCs/>
               </w:rPr>
-              <w:t xml:space="preserve">Área do Departamento (tecnolóxica, científica ou xurídico-social): </w:t>
+              <w:t>Área do Departamento (</w:t>
+            </w:r>
+            <w:proofErr w:type="spellStart"/>
+            <w:r>
+              <w:rPr>
+                <w:rFonts w:ascii="New Baskerville" w:hAnsi="New Baskerville" w:cs="New Baskerville"/>
+                <w:b/>
+                <w:bCs/>
+              </w:rPr>
+              <w:t>tecnolóxica</w:t>
+            </w:r>
+            <w:proofErr w:type="spellEnd"/>
+            <w:r>
+              <w:rPr>
+                <w:rFonts w:ascii="New Baskerville" w:hAnsi="New Baskerville" w:cs="New Baskerville"/>
+                <w:b/>
+                <w:bCs/>
+              </w:rPr>
+              <w:t xml:space="preserve">, científica </w:t>
+            </w:r>
+            <w:proofErr w:type="spellStart"/>
+            <w:r>
+              <w:rPr>
+                <w:rFonts w:ascii="New Baskerville" w:hAnsi="New Baskerville" w:cs="New Baskerville"/>
+                <w:b/>
+                <w:bCs/>
+              </w:rPr>
+              <w:t>ou</w:t>
+            </w:r>
+            <w:proofErr w:type="spellEnd"/>
+            <w:r>
+              <w:rPr>
+                <w:rFonts w:ascii="New Baskerville" w:hAnsi="New Baskerville" w:cs="New Baskerville"/>
+                <w:b/>
+                <w:bCs/>
+              </w:rPr>
+              <w:t xml:space="preserve"> </w:t>
+            </w:r>
+            <w:proofErr w:type="spellStart"/>
+            <w:r>
+              <w:rPr>
+                <w:rFonts w:ascii="New Baskerville" w:hAnsi="New Baskerville" w:cs="New Baskerville"/>
+                <w:b/>
+                <w:bCs/>
+              </w:rPr>
+              <w:t>xurídico</w:t>
+            </w:r>
+            <w:proofErr w:type="spellEnd"/>
+            <w:r>
+              <w:rPr>
+                <w:rFonts w:ascii="New Baskerville" w:hAnsi="New Baskerville" w:cs="New Baskerville"/>
+                <w:b/>
+                <w:bCs/>
+              </w:rPr>
+              <w:t xml:space="preserve">-social): </w:t>
             </w:r>
           </w:p>
         </w:tc>
@@ -3920,11 +4902,47 @@
             <w:shd w:val="clear" w:color="auto" w:fill="auto"/>
           </w:tcPr>
           <w:p>
-            <w:r>
-              <w:rPr>
-                <w:rFonts w:ascii="New Baskerville" w:hAnsi="New Baskerville" w:cs="New Baskerville"/>
-              </w:rPr>
-              <w:t>Desenvolvemento do TFG nunha empresa ou institución externa</w:t>
+            <w:proofErr w:type="spellStart"/>
+            <w:r>
+              <w:rPr>
+                <w:rFonts w:ascii="New Baskerville" w:hAnsi="New Baskerville" w:cs="New Baskerville"/>
+              </w:rPr>
+              <w:t>Desenvolvemento</w:t>
+            </w:r>
+            <w:proofErr w:type="spellEnd"/>
+            <w:r>
+              <w:rPr>
+                <w:rFonts w:ascii="New Baskerville" w:hAnsi="New Baskerville" w:cs="New Baskerville"/>
+              </w:rPr>
+              <w:t xml:space="preserve"> do TFG </w:t>
+            </w:r>
+            <w:proofErr w:type="spellStart"/>
+            <w:r>
+              <w:rPr>
+                <w:rFonts w:ascii="New Baskerville" w:hAnsi="New Baskerville" w:cs="New Baskerville"/>
+              </w:rPr>
+              <w:t>nunha</w:t>
+            </w:r>
+            <w:proofErr w:type="spellEnd"/>
+            <w:r>
+              <w:rPr>
+                <w:rFonts w:ascii="New Baskerville" w:hAnsi="New Baskerville" w:cs="New Baskerville"/>
+              </w:rPr>
+              <w:t xml:space="preserve"> empresa </w:t>
+            </w:r>
+            <w:proofErr w:type="spellStart"/>
+            <w:r>
+              <w:rPr>
+                <w:rFonts w:ascii="New Baskerville" w:hAnsi="New Baskerville" w:cs="New Baskerville"/>
+              </w:rPr>
+              <w:t>ou</w:t>
+            </w:r>
+            <w:proofErr w:type="spellEnd"/>
+            <w:r>
+              <w:rPr>
+                <w:rFonts w:ascii="New Baskerville" w:hAnsi="New Baskerville" w:cs="New Baskerville"/>
+              </w:rPr>
+              <w:t xml:space="preserve"> institución externa</w:t>
             </w:r>
             <w:r>
               <w:rPr>
@@ -3974,7 +4992,34 @@
           <w:rFonts w:ascii="New Baskerville" w:hAnsi="New Baskerville" w:cs="New Baskerville"/>
         </w:rPr>
         <w:tab/>
-        <w:t>Nome da empresa ou institución:................................................................</w:t>
+      </w:r>
+      <w:proofErr w:type="spellStart"/>
+      <w:r>
+        <w:rPr>
+          <w:rFonts w:ascii="New Baskerville" w:hAnsi="New Baskerville" w:cs="New Baskerville"/>
+        </w:rPr>
+        <w:t>Nome</w:t>
+      </w:r>
+      <w:proofErr w:type="spellEnd"/>
+      <w:r>
+        <w:rPr>
+          <w:rFonts w:ascii="New Baskerville" w:hAnsi="New Baskerville" w:cs="New Baskerville"/>
+        </w:rPr>
+        <w:t xml:space="preserve"> da empresa </w:t>
+      </w:r>
+      <w:proofErr w:type="spellStart"/>
+      <w:r>
+        <w:rPr>
+          <w:rFonts w:ascii="New Baskerville" w:hAnsi="New Baskerville" w:cs="New Baskerville"/>
+        </w:rPr>
+        <w:t>ou</w:t>
+      </w:r>
+      <w:proofErr w:type="spellEnd"/>
+      <w:r>
+        <w:rPr>
+          <w:rFonts w:ascii="New Baskerville" w:hAnsi="New Baskerville" w:cs="New Baskerville"/>
+        </w:rPr>
+        <w:t xml:space="preserve"> institución:................................................................</w:t>
       </w:r>
     </w:p>
     <w:p>
@@ -4021,7 +5066,34 @@
           <w:rFonts w:ascii="New Baskerville" w:hAnsi="New Baskerville" w:cs="New Baskerville"/>
         </w:rPr>
         <w:tab/>
-        <w:t>Nome do/da tutor/a na empresa: :.............................................................</w:t>
+      </w:r>
+      <w:proofErr w:type="spellStart"/>
+      <w:r>
+        <w:rPr>
+          <w:rFonts w:ascii="New Baskerville" w:hAnsi="New Baskerville" w:cs="New Baskerville"/>
+        </w:rPr>
+        <w:t>Nome</w:t>
+      </w:r>
+      <w:proofErr w:type="spellEnd"/>
+      <w:r>
+        <w:rPr>
+          <w:rFonts w:ascii="New Baskerville" w:hAnsi="New Baskerville" w:cs="New Baskerville"/>
+        </w:rPr>
+        <w:t xml:space="preserve"> do/da tutor/a </w:t>
+      </w:r>
+      <w:proofErr w:type="spellStart"/>
+      <w:r>
+        <w:rPr>
+          <w:rFonts w:ascii="New Baskerville" w:hAnsi="New Baskerville" w:cs="New Baskerville"/>
+        </w:rPr>
+        <w:t>na</w:t>
+      </w:r>
+      <w:proofErr w:type="spellEnd"/>
+      <w:r>
+        <w:rPr>
+          <w:rFonts w:ascii="New Baskerville" w:hAnsi="New Baskerville" w:cs="New Baskerville"/>
+        </w:rPr>
+        <w:t xml:space="preserve"> empresa: :.............................................................</w:t>
       </w:r>
     </w:p>
     <w:tbl>
@@ -4118,11 +5190,103 @@
             <w:shd w:val="clear" w:color="auto" w:fill="auto"/>
           </w:tcPr>
           <w:p>
-            <w:r>
-              <w:rPr>
-                <w:rFonts w:ascii="New Baskerville" w:hAnsi="New Baskerville" w:cs="New Baskerville"/>
-              </w:rPr>
-              <w:t>Sustitúe ao resumo doutro TFG baixo a titorización da mesma persoa?</w:t>
+            <w:proofErr w:type="spellStart"/>
+            <w:r>
+              <w:rPr>
+                <w:rFonts w:ascii="New Baskerville" w:hAnsi="New Baskerville" w:cs="New Baskerville"/>
+              </w:rPr>
+              <w:t>Sustitúe</w:t>
+            </w:r>
+            <w:proofErr w:type="spellEnd"/>
+            <w:r>
+              <w:rPr>
+                <w:rFonts w:ascii="New Baskerville" w:hAnsi="New Baskerville" w:cs="New Baskerville"/>
+              </w:rPr>
+              <w:t xml:space="preserve"> </w:t>
+            </w:r>
+            <w:proofErr w:type="spellStart"/>
+            <w:r>
+              <w:rPr>
+                <w:rFonts w:ascii="New Baskerville" w:hAnsi="New Baskerville" w:cs="New Baskerville"/>
+              </w:rPr>
+              <w:t>ao</w:t>
+            </w:r>
+            <w:proofErr w:type="spellEnd"/>
+            <w:r>
+              <w:rPr>
+                <w:rFonts w:ascii="New Baskerville" w:hAnsi="New Baskerville" w:cs="New Baskerville"/>
+              </w:rPr>
+              <w:t xml:space="preserve"> resumo </w:t>
+            </w:r>
+            <w:proofErr w:type="spellStart"/>
+            <w:r>
+              <w:rPr>
+                <w:rFonts w:ascii="New Baskerville" w:hAnsi="New Baskerville" w:cs="New Baskerville"/>
+              </w:rPr>
+              <w:t>doutro</w:t>
+            </w:r>
+            <w:proofErr w:type="spellEnd"/>
+            <w:r>
+              <w:rPr>
+                <w:rFonts w:ascii="New Baskerville" w:hAnsi="New Baskerville" w:cs="New Baskerville"/>
+              </w:rPr>
+              <w:t xml:space="preserve"> TFG </w:t>
+            </w:r>
+            <w:proofErr w:type="spellStart"/>
+            <w:r>
+              <w:rPr>
+                <w:rFonts w:ascii="New Baskerville" w:hAnsi="New Baskerville" w:cs="New Baskerville"/>
+              </w:rPr>
+              <w:t>baixo</w:t>
+            </w:r>
+            <w:proofErr w:type="spellEnd"/>
+            <w:r>
+              <w:rPr>
+                <w:rFonts w:ascii="New Baskerville" w:hAnsi="New Baskerville" w:cs="New Baskerville"/>
+              </w:rPr>
+              <w:t xml:space="preserve"> a </w:t>
+            </w:r>
+            <w:proofErr w:type="spellStart"/>
+            <w:r>
+              <w:rPr>
+                <w:rFonts w:ascii="New Baskerville" w:hAnsi="New Baskerville" w:cs="New Baskerville"/>
+              </w:rPr>
+              <w:t>titorización</w:t>
+            </w:r>
+            <w:proofErr w:type="spellEnd"/>
+            <w:r>
+              <w:rPr>
+                <w:rFonts w:ascii="New Baskerville" w:hAnsi="New Baskerville" w:cs="New Baskerville"/>
+              </w:rPr>
+              <w:t xml:space="preserve"> da </w:t>
+            </w:r>
+            <w:proofErr w:type="spellStart"/>
+            <w:r>
+              <w:rPr>
+                <w:rFonts w:ascii="New Baskerville" w:hAnsi="New Baskerville" w:cs="New Baskerville"/>
+              </w:rPr>
+              <w:t>mesma</w:t>
+            </w:r>
+            <w:proofErr w:type="spellEnd"/>
+            <w:r>
+              <w:rPr>
+                <w:rFonts w:ascii="New Baskerville" w:hAnsi="New Baskerville" w:cs="New Baskerville"/>
+              </w:rPr>
+              <w:t xml:space="preserve"> </w:t>
+            </w:r>
+            <w:proofErr w:type="spellStart"/>
+            <w:r>
+              <w:rPr>
+                <w:rFonts w:ascii="New Baskerville" w:hAnsi="New Baskerville" w:cs="New Baskerville"/>
+              </w:rPr>
+              <w:t>persoa</w:t>
+            </w:r>
+            <w:proofErr w:type="spellEnd"/>
+            <w:r>
+              <w:rPr>
+                <w:rFonts w:ascii="New Baskerville" w:hAnsi="New Baskerville" w:cs="New Baskerville"/>
+              </w:rPr>
+              <w:t>?</w:t>
             </w:r>
           </w:p>
         </w:tc>
@@ -4178,7 +5342,21 @@
               <w:rPr>
                 <w:rFonts w:ascii="New Baskerville" w:hAnsi="New Baskerville" w:cs="New Baskerville"/>
               </w:rPr>
-              <w:t xml:space="preserve">Existe desenvolvemento informático no TFG? </w:t>
+              <w:t xml:space="preserve">Existe </w:t>
+            </w:r>
+            <w:proofErr w:type="spellStart"/>
+            <w:r>
+              <w:rPr>
+                <w:rFonts w:ascii="New Baskerville" w:hAnsi="New Baskerville" w:cs="New Baskerville"/>
+              </w:rPr>
+              <w:t>desenvolvemento</w:t>
+            </w:r>
+            <w:proofErr w:type="spellEnd"/>
+            <w:r>
+              <w:rPr>
+                <w:rFonts w:ascii="New Baskerville" w:hAnsi="New Baskerville" w:cs="New Baskerville"/>
+              </w:rPr>
+              <w:t xml:space="preserve"> informático no TFG? </w:t>
             </w:r>
           </w:p>
         </w:tc>
@@ -4200,7 +5378,63 @@
         <w:rPr>
           <w:rFonts w:ascii="New Baskerville" w:hAnsi="New Baskerville" w:cs="New Baskerville"/>
         </w:rPr>
-        <w:t>(Marcar só no caso de que o profesorado titor non pertenza á área tecnolóxica)</w:t>
+        <w:t xml:space="preserve">(Marcar </w:t>
+      </w:r>
+      <w:proofErr w:type="spellStart"/>
+      <w:r>
+        <w:rPr>
+          <w:rFonts w:ascii="New Baskerville" w:hAnsi="New Baskerville" w:cs="New Baskerville"/>
+        </w:rPr>
+        <w:t>só</w:t>
+      </w:r>
+      <w:proofErr w:type="spellEnd"/>
+      <w:r>
+        <w:rPr>
+          <w:rFonts w:ascii="New Baskerville" w:hAnsi="New Baskerville" w:cs="New Baskerville"/>
+        </w:rPr>
+        <w:t xml:space="preserve"> no caso de que o profesorado </w:t>
+      </w:r>
+      <w:proofErr w:type="spellStart"/>
+      <w:r>
+        <w:rPr>
+          <w:rFonts w:ascii="New Baskerville" w:hAnsi="New Baskerville" w:cs="New Baskerville"/>
+        </w:rPr>
+        <w:t>titor</w:t>
+      </w:r>
+      <w:proofErr w:type="spellEnd"/>
+      <w:r>
+        <w:rPr>
+          <w:rFonts w:ascii="New Baskerville" w:hAnsi="New Baskerville" w:cs="New Baskerville"/>
+        </w:rPr>
+        <w:t xml:space="preserve"> non </w:t>
+      </w:r>
+      <w:proofErr w:type="spellStart"/>
+      <w:r>
+        <w:rPr>
+          <w:rFonts w:ascii="New Baskerville" w:hAnsi="New Baskerville" w:cs="New Baskerville"/>
+        </w:rPr>
+        <w:t>pertenza</w:t>
+      </w:r>
+      <w:proofErr w:type="spellEnd"/>
+      <w:r>
+        <w:rPr>
+          <w:rFonts w:ascii="New Baskerville" w:hAnsi="New Baskerville" w:cs="New Baskerville"/>
+        </w:rPr>
+        <w:t xml:space="preserve"> á área </w:t>
+      </w:r>
+      <w:proofErr w:type="spellStart"/>
+      <w:r>
+        <w:rPr>
+          <w:rFonts w:ascii="New Baskerville" w:hAnsi="New Baskerville" w:cs="New Baskerville"/>
+        </w:rPr>
+        <w:t>tecnolóxica</w:t>
+      </w:r>
+      <w:proofErr w:type="spellEnd"/>
+      <w:r>
+        <w:rPr>
+          <w:rFonts w:ascii="New Baskerville" w:hAnsi="New Baskerville" w:cs="New Baskerville"/>
+        </w:rPr>
+        <w:t>)</w:t>
       </w:r>
     </w:p>
     <w:p>
@@ -4495,7 +5729,20 @@
                 <w:rFonts w:ascii="New Baskerville" w:hAnsi="New Baskerville" w:cs="New Baskerville"/>
               </w:rPr>
               <w:tab/>
-              <w:t>Asdo:</w:t>
+            </w:r>
+            <w:proofErr w:type="spellStart"/>
+            <w:r>
+              <w:rPr>
+                <w:rFonts w:ascii="New Baskerville" w:hAnsi="New Baskerville" w:cs="New Baskerville"/>
+              </w:rPr>
+              <w:t>Asdo</w:t>
+            </w:r>
+            <w:proofErr w:type="spellEnd"/>
+            <w:r>
+              <w:rPr>
+                <w:rFonts w:ascii="New Baskerville" w:hAnsi="New Baskerville" w:cs="New Baskerville"/>
+              </w:rPr>
+              <w:t>:</w:t>
             </w:r>
             <w:r>
               <w:rPr>
@@ -4552,8 +5799,15 @@
                 <w:rFonts w:ascii="New Baskerville" w:hAnsi="New Baskerville" w:cs="New Baskerville"/>
               </w:rPr>
               <w:tab/>
+            </w:r>
+            <w:proofErr w:type="spellStart"/>
+            <w:r>
+              <w:rPr>
+                <w:rFonts w:ascii="New Baskerville" w:hAnsi="New Baskerville" w:cs="New Baskerville"/>
+              </w:rPr>
               <w:t>Vº</w:t>
             </w:r>
+            <w:proofErr w:type="spellEnd"/>
             <w:r>
               <w:rPr>
                 <w:rFonts w:ascii="New Baskerville" w:eastAsia="Arial" w:hAnsi="New Baskerville" w:cs="New Baskerville"/>
@@ -4596,11 +5850,19 @@
               </w:rPr>
               <w:t xml:space="preserve"> </w:t>
             </w:r>
-            <w:r>
-              <w:rPr>
-                <w:rFonts w:ascii="New Baskerville" w:hAnsi="New Baskerville" w:cs="New Baskerville"/>
-              </w:rPr>
-              <w:t>titor/a</w:t>
+            <w:proofErr w:type="spellStart"/>
+            <w:r>
+              <w:rPr>
+                <w:rFonts w:ascii="New Baskerville" w:hAnsi="New Baskerville" w:cs="New Baskerville"/>
+              </w:rPr>
+              <w:t>titor</w:t>
+            </w:r>
+            <w:proofErr w:type="spellEnd"/>
+            <w:r>
+              <w:rPr>
+                <w:rFonts w:ascii="New Baskerville" w:hAnsi="New Baskerville" w:cs="New Baskerville"/>
+              </w:rPr>
+              <w:t>/a</w:t>
             </w:r>
             <w:r>
               <w:rPr>
@@ -4667,7 +5929,20 @@
                 <w:rFonts w:ascii="New Baskerville" w:hAnsi="New Baskerville" w:cs="New Baskerville"/>
               </w:rPr>
               <w:tab/>
-              <w:t>Asdo:</w:t>
+            </w:r>
+            <w:proofErr w:type="spellStart"/>
+            <w:r>
+              <w:rPr>
+                <w:rFonts w:ascii="New Baskerville" w:hAnsi="New Baskerville" w:cs="New Baskerville"/>
+              </w:rPr>
+              <w:t>Asdo</w:t>
+            </w:r>
+            <w:proofErr w:type="spellEnd"/>
+            <w:r>
+              <w:rPr>
+                <w:rFonts w:ascii="New Baskerville" w:hAnsi="New Baskerville" w:cs="New Baskerville"/>
+              </w:rPr>
+              <w:t>:</w:t>
             </w:r>
             <w:r>
               <w:rPr>
@@ -4831,7 +6106,23 @@
                 <w:rFonts w:ascii="New Baskerville" w:hAnsi="New Baskerville" w:cs="New Baskerville"/>
                 <w:sz w:val="20"/>
               </w:rPr>
-              <w:t>Resumo do Traballo de Fin de Grao</w:t>
+              <w:t xml:space="preserve">Resumo do </w:t>
+            </w:r>
+            <w:proofErr w:type="spellStart"/>
+            <w:r>
+              <w:rPr>
+                <w:rFonts w:ascii="New Baskerville" w:hAnsi="New Baskerville" w:cs="New Baskerville"/>
+                <w:sz w:val="20"/>
+              </w:rPr>
+              <w:t>Traballo</w:t>
+            </w:r>
+            <w:proofErr w:type="spellEnd"/>
+            <w:r>
+              <w:rPr>
+                <w:rFonts w:ascii="New Baskerville" w:hAnsi="New Baskerville" w:cs="New Baskerville"/>
+                <w:sz w:val="20"/>
+              </w:rPr>
+              <w:t xml:space="preserve"> de Fin de Grao</w:t>
             </w:r>
           </w:p>
         </w:tc>
@@ -4869,7 +6160,151 @@
                 <w:rFonts w:ascii="New Baskerville" w:hAnsi="New Baskerville" w:cs="New Baskerville"/>
                 <w:color w:val="D9D9D9" w:themeColor="background1" w:themeShade="D9"/>
               </w:rPr>
-              <w:t>(Describa brevemente o traballo a desenvolver, xustificando o interese do mesmo, e indicando obxectivos, descrición técnica, proceso de desenvolvemento, e medios empregados. Engada tantas liñas como sexa necesario)</w:t>
+              <w:t xml:space="preserve">(Describa brevemente o </w:t>
+            </w:r>
+            <w:proofErr w:type="spellStart"/>
+            <w:r>
+              <w:rPr>
+                <w:rFonts w:ascii="New Baskerville" w:hAnsi="New Baskerville" w:cs="New Baskerville"/>
+                <w:color w:val="D9D9D9" w:themeColor="background1" w:themeShade="D9"/>
+              </w:rPr>
+              <w:t>traballo</w:t>
+            </w:r>
+            <w:proofErr w:type="spellEnd"/>
+            <w:r>
+              <w:rPr>
+                <w:rFonts w:ascii="New Baskerville" w:hAnsi="New Baskerville" w:cs="New Baskerville"/>
+                <w:color w:val="D9D9D9" w:themeColor="background1" w:themeShade="D9"/>
+              </w:rPr>
+              <w:t xml:space="preserve"> a desenvolver, </w:t>
+            </w:r>
+            <w:proofErr w:type="spellStart"/>
+            <w:r>
+              <w:rPr>
+                <w:rFonts w:ascii="New Baskerville" w:hAnsi="New Baskerville" w:cs="New Baskerville"/>
+                <w:color w:val="D9D9D9" w:themeColor="background1" w:themeShade="D9"/>
+              </w:rPr>
+              <w:t>xustificando</w:t>
+            </w:r>
+            <w:proofErr w:type="spellEnd"/>
+            <w:r>
+              <w:rPr>
+                <w:rFonts w:ascii="New Baskerville" w:hAnsi="New Baskerville" w:cs="New Baskerville"/>
+                <w:color w:val="D9D9D9" w:themeColor="background1" w:themeShade="D9"/>
+              </w:rPr>
+              <w:t xml:space="preserve"> o interese do </w:t>
+            </w:r>
+            <w:proofErr w:type="spellStart"/>
+            <w:r>
+              <w:rPr>
+                <w:rFonts w:ascii="New Baskerville" w:hAnsi="New Baskerville" w:cs="New Baskerville"/>
+                <w:color w:val="D9D9D9" w:themeColor="background1" w:themeShade="D9"/>
+              </w:rPr>
+              <w:t>mesmo</w:t>
+            </w:r>
+            <w:proofErr w:type="spellEnd"/>
+            <w:r>
+              <w:rPr>
+                <w:rFonts w:ascii="New Baskerville" w:hAnsi="New Baskerville" w:cs="New Baskerville"/>
+                <w:color w:val="D9D9D9" w:themeColor="background1" w:themeShade="D9"/>
+              </w:rPr>
+              <w:t xml:space="preserve">, e indicando </w:t>
+            </w:r>
+            <w:proofErr w:type="spellStart"/>
+            <w:r>
+              <w:rPr>
+                <w:rFonts w:ascii="New Baskerville" w:hAnsi="New Baskerville" w:cs="New Baskerville"/>
+                <w:color w:val="D9D9D9" w:themeColor="background1" w:themeShade="D9"/>
+              </w:rPr>
+              <w:t>obxectivos</w:t>
+            </w:r>
+            <w:proofErr w:type="spellEnd"/>
+            <w:r>
+              <w:rPr>
+                <w:rFonts w:ascii="New Baskerville" w:hAnsi="New Baskerville" w:cs="New Baskerville"/>
+                <w:color w:val="D9D9D9" w:themeColor="background1" w:themeShade="D9"/>
+              </w:rPr>
+              <w:t xml:space="preserve">, </w:t>
+            </w:r>
+            <w:proofErr w:type="spellStart"/>
+            <w:r>
+              <w:rPr>
+                <w:rFonts w:ascii="New Baskerville" w:hAnsi="New Baskerville" w:cs="New Baskerville"/>
+                <w:color w:val="D9D9D9" w:themeColor="background1" w:themeShade="D9"/>
+              </w:rPr>
+              <w:t>descrición</w:t>
+            </w:r>
+            <w:proofErr w:type="spellEnd"/>
+            <w:r>
+              <w:rPr>
+                <w:rFonts w:ascii="New Baskerville" w:hAnsi="New Baskerville" w:cs="New Baskerville"/>
+                <w:color w:val="D9D9D9" w:themeColor="background1" w:themeShade="D9"/>
+              </w:rPr>
+              <w:t xml:space="preserve"> técnica, proceso de </w:t>
+            </w:r>
+            <w:proofErr w:type="spellStart"/>
+            <w:r>
+              <w:rPr>
+                <w:rFonts w:ascii="New Baskerville" w:hAnsi="New Baskerville" w:cs="New Baskerville"/>
+                <w:color w:val="D9D9D9" w:themeColor="background1" w:themeShade="D9"/>
+              </w:rPr>
+              <w:t>desenvolvemento</w:t>
+            </w:r>
+            <w:proofErr w:type="spellEnd"/>
+            <w:r>
+              <w:rPr>
+                <w:rFonts w:ascii="New Baskerville" w:hAnsi="New Baskerville" w:cs="New Baskerville"/>
+                <w:color w:val="D9D9D9" w:themeColor="background1" w:themeShade="D9"/>
+              </w:rPr>
+              <w:t xml:space="preserve">, e medios </w:t>
+            </w:r>
+            <w:proofErr w:type="spellStart"/>
+            <w:r>
+              <w:rPr>
+                <w:rFonts w:ascii="New Baskerville" w:hAnsi="New Baskerville" w:cs="New Baskerville"/>
+                <w:color w:val="D9D9D9" w:themeColor="background1" w:themeShade="D9"/>
+              </w:rPr>
+              <w:t>empregados</w:t>
+            </w:r>
+            <w:proofErr w:type="spellEnd"/>
+            <w:r>
+              <w:rPr>
+                <w:rFonts w:ascii="New Baskerville" w:hAnsi="New Baskerville" w:cs="New Baskerville"/>
+                <w:color w:val="D9D9D9" w:themeColor="background1" w:themeShade="D9"/>
+              </w:rPr>
+              <w:t xml:space="preserve">. </w:t>
+            </w:r>
+            <w:proofErr w:type="spellStart"/>
+            <w:r>
+              <w:rPr>
+                <w:rFonts w:ascii="New Baskerville" w:hAnsi="New Baskerville" w:cs="New Baskerville"/>
+                <w:color w:val="D9D9D9" w:themeColor="background1" w:themeShade="D9"/>
+              </w:rPr>
+              <w:t>Engada</w:t>
+            </w:r>
+            <w:proofErr w:type="spellEnd"/>
+            <w:r>
+              <w:rPr>
+                <w:rFonts w:ascii="New Baskerville" w:hAnsi="New Baskerville" w:cs="New Baskerville"/>
+                <w:color w:val="D9D9D9" w:themeColor="background1" w:themeShade="D9"/>
+              </w:rPr>
+              <w:t xml:space="preserve"> tantas </w:t>
+            </w:r>
+            <w:proofErr w:type="spellStart"/>
+            <w:r>
+              <w:rPr>
+                <w:rFonts w:ascii="New Baskerville" w:hAnsi="New Baskerville" w:cs="New Baskerville"/>
+                <w:color w:val="D9D9D9" w:themeColor="background1" w:themeShade="D9"/>
+              </w:rPr>
+              <w:t>liñas</w:t>
+            </w:r>
+            <w:proofErr w:type="spellEnd"/>
+            <w:r>
+              <w:rPr>
+                <w:rFonts w:ascii="New Baskerville" w:hAnsi="New Baskerville" w:cs="New Baskerville"/>
+                <w:color w:val="D9D9D9" w:themeColor="background1" w:themeShade="D9"/>
+              </w:rPr>
+              <w:t xml:space="preserve"> como sexa necesario)</w:t>
             </w:r>
           </w:p>
           <w:p>
@@ -4899,10 +6334,19 @@
               <w:rPr>
                 <w:rFonts w:ascii="New Baskerville" w:hAnsi="New Baskerville" w:cs="New Baskerville"/>
                 <w:color w:val="262626" w:themeColor="text1" w:themeTint="D9"/>
-              </w:rPr>
-            </w:pPr>
-            <w:bookmarkStart w:id="8" w:name="_GoBack"/>
-            <w:bookmarkEnd w:id="8"/>
+                <w:sz w:val="22"/>
+                <w:szCs w:val="22"/>
+              </w:rPr>
+            </w:pPr>
+            <w:r>
+              <w:rPr>
+                <w:rFonts w:ascii="New Baskerville" w:hAnsi="New Baskerville" w:cs="New Baskerville"/>
+                <w:color w:val="262626" w:themeColor="text1" w:themeTint="D9"/>
+                <w:sz w:val="22"/>
+                <w:szCs w:val="22"/>
+              </w:rPr>
+              <w:t>INVESTIGACIÓN DE HERRAMIENTAS DE DESARROLLO DE INTERFACES GRÁFICAS PARA ENTORNOS DE ESCRITORIO; A FIN DE REALIZAR UNA IMPLEMENTACIÓN QUE CUBRA PARTE DEL MARCO TEORICO DE LA TESIS DOCTORAL DEL TUTOR, DONDE SE DEFINE LA ESPECIFICACIÓN DE UNA INTERFAZ BASADA EN COMPONENTES.</w:t>
+            </w:r>
           </w:p>
           <w:p>
             <w:pPr>
@@ -4915,9 +6359,29 @@
               <w:jc w:val="both"/>
               <w:rPr>
                 <w:rFonts w:ascii="New Baskerville" w:hAnsi="New Baskerville" w:cs="New Baskerville"/>
-                <w:color w:val="D9D9D9" w:themeColor="background1" w:themeShade="D9"/>
-              </w:rPr>
-            </w:pPr>
+                <w:color w:val="262626" w:themeColor="text1" w:themeTint="D9"/>
+                <w:sz w:val="22"/>
+                <w:szCs w:val="22"/>
+              </w:rPr>
+            </w:pPr>
+            <w:r>
+              <w:rPr>
+                <w:rFonts w:ascii="New Baskerville" w:hAnsi="New Baskerville" w:cs="New Baskerville"/>
+                <w:color w:val="262626" w:themeColor="text1" w:themeTint="D9"/>
+                <w:sz w:val="22"/>
+                <w:szCs w:val="22"/>
+              </w:rPr>
+              <w:t xml:space="preserve">DICHOS COMPONENTES TIENEN UNAS CARACTERISTICAS DETERMINADAS Y PUEDEN SER AGRUPADOS DE MANERA ESTÁTICA O DINÁMICA. ESTE TFG ABORDARÁ EL MANEJO VISUAL DE LAS DIFERENTES CARACTERISTICAS DE LOS COMPONENTES SIMPLES Y </w:t>
+            </w:r>
+            <w:r>
+              <w:rPr>
+                <w:rFonts w:ascii="New Baskerville" w:hAnsi="New Baskerville" w:cs="New Baskerville"/>
+                <w:color w:val="262626" w:themeColor="text1" w:themeTint="D9"/>
+                <w:sz w:val="22"/>
+                <w:szCs w:val="22"/>
+              </w:rPr>
+              <w:t>LA AGRUPACIÓN ESTÁTICA DE LOS MISMOS EN DIFERENTES ESTADOS.</w:t>
+            </w:r>
           </w:p>
           <w:p>
             <w:pPr>
@@ -4929,20 +6393,20 @@
               <w:spacing w:after="200" w:line="100" w:lineRule="atLeast"/>
               <w:jc w:val="both"/>
               <w:rPr>
+                <w:rFonts w:ascii="New Baskerville" w:hAnsi="New Baskerville" w:cs="New Baskerville"/>
                 <w:color w:val="262626" w:themeColor="text1" w:themeTint="D9"/>
-              </w:rPr>
-            </w:pPr>
-            <w:r>
-              <w:rPr>
+                <w:sz w:val="22"/>
+                <w:szCs w:val="22"/>
+              </w:rPr>
+            </w:pPr>
+            <w:r>
+              <w:rPr>
+                <w:rFonts w:ascii="New Baskerville" w:hAnsi="New Baskerville" w:cs="New Baskerville"/>
                 <w:color w:val="262626" w:themeColor="text1" w:themeTint="D9"/>
-              </w:rPr>
-              <w:t>INTERFAZ GRÁFICA QUE PERMITA LA DEFINICIÓN</w:t>
-            </w:r>
-            <w:r>
-              <w:rPr>
-                <w:color w:val="262626" w:themeColor="text1" w:themeTint="D9"/>
-              </w:rPr>
-              <w:t xml:space="preserve"> DE UN PROTOTIPO INTERACTIVO EN</w:t>
+                <w:sz w:val="22"/>
+                <w:szCs w:val="22"/>
+              </w:rPr>
+              <w:t>ESTA PRIMERA APROXIMACIÓN A LA DEFINICIÓN DE INTERFACES BASADAS EN COMPONTES, SERVIRÁ DE BASE PARA UNA FUTURA AMPLIACIÓN BASADA EN ESTADOS DINÁMICOS.</w:t>
             </w:r>
           </w:p>
           <w:p>
@@ -4955,230 +6419,18 @@
               <w:spacing w:after="200" w:line="100" w:lineRule="atLeast"/>
               <w:jc w:val="both"/>
               <w:rPr>
+                <w:rFonts w:ascii="New Baskerville" w:hAnsi="New Baskerville"/>
                 <w:color w:val="262626" w:themeColor="text1" w:themeTint="D9"/>
               </w:rPr>
             </w:pPr>
             <w:r>
               <w:rPr>
+                <w:rFonts w:ascii="New Baskerville" w:hAnsi="New Baskerville"/>
                 <w:color w:val="262626" w:themeColor="text1" w:themeTint="D9"/>
-              </w:rPr>
-              <w:t>BASE A COMPONENTES QUE PRODUCEN CAMBIOS ENTRE ELLOS Y POR ENDE EN LA VIS-</w:t>
-            </w:r>
-          </w:p>
-          <w:p>
-            <w:pPr>
-              <w:tabs>
-                <w:tab w:val="left" w:pos="708"/>
-              </w:tabs>
-              <w:suppressAutoHyphens w:val="0"/>
-              <w:snapToGrid w:val="0"/>
-              <w:spacing w:after="200" w:line="100" w:lineRule="atLeast"/>
-              <w:jc w:val="both"/>
-              <w:rPr>
-                <w:color w:val="262626" w:themeColor="text1" w:themeTint="D9"/>
-              </w:rPr>
-            </w:pPr>
-            <w:r>
-              <w:rPr>
-                <w:color w:val="262626" w:themeColor="text1" w:themeTint="D9"/>
-              </w:rPr>
-              <w:t>TA DEL SISTEMA QUE SE QUIERA REPRESE</w:t>
-            </w:r>
-            <w:r>
-              <w:rPr>
-                <w:color w:val="262626" w:themeColor="text1" w:themeTint="D9"/>
-              </w:rPr>
-              <w:t>NTAR.</w:t>
-            </w:r>
-          </w:p>
-          <w:p>
-            <w:pPr>
-              <w:tabs>
-                <w:tab w:val="left" w:pos="708"/>
-              </w:tabs>
-              <w:suppressAutoHyphens w:val="0"/>
-              <w:snapToGrid w:val="0"/>
-              <w:spacing w:after="200" w:line="100" w:lineRule="atLeast"/>
-              <w:jc w:val="both"/>
-              <w:rPr>
-                <w:color w:val="262626" w:themeColor="text1" w:themeTint="D9"/>
-              </w:rPr>
-            </w:pPr>
-            <w:r>
-              <w:rPr>
-                <w:color w:val="262626" w:themeColor="text1" w:themeTint="D9"/>
-              </w:rPr>
-              <w:t>ESTE TFG ESTÁ MOTIVADO POR LA COMPLEJIDAD D</w:t>
-            </w:r>
-            <w:r>
-              <w:rPr>
-                <w:color w:val="262626" w:themeColor="text1" w:themeTint="D9"/>
-              </w:rPr>
-              <w:t>E DEFINIR EL PROTOTIPO FALSO DE</w:t>
-            </w:r>
-          </w:p>
-          <w:p>
-            <w:pPr>
-              <w:tabs>
-                <w:tab w:val="left" w:pos="708"/>
-              </w:tabs>
-              <w:suppressAutoHyphens w:val="0"/>
-              <w:snapToGrid w:val="0"/>
-              <w:spacing w:after="200" w:line="100" w:lineRule="atLeast"/>
-              <w:jc w:val="both"/>
-              <w:rPr>
-                <w:color w:val="262626" w:themeColor="text1" w:themeTint="D9"/>
-              </w:rPr>
-            </w:pPr>
-            <w:r>
-              <w:rPr>
-                <w:color w:val="262626" w:themeColor="text1" w:themeTint="D9"/>
-              </w:rPr>
-              <w:t>UNA INTERFAZ DE FORMA QUE PUEDAN VISUALIZA</w:t>
-            </w:r>
-            <w:r>
-              <w:rPr>
-                <w:color w:val="262626" w:themeColor="text1" w:themeTint="D9"/>
-              </w:rPr>
-              <w:t>RSE TODAS LAS INTERACCIONES CON</w:t>
-            </w:r>
-          </w:p>
-          <w:p>
-            <w:pPr>
-              <w:tabs>
-                <w:tab w:val="left" w:pos="708"/>
-              </w:tabs>
-              <w:suppressAutoHyphens w:val="0"/>
-              <w:snapToGrid w:val="0"/>
-              <w:spacing w:after="200" w:line="100" w:lineRule="atLeast"/>
-              <w:jc w:val="both"/>
-              <w:rPr>
-                <w:color w:val="262626" w:themeColor="text1" w:themeTint="D9"/>
-              </w:rPr>
-            </w:pPr>
-            <w:r>
-              <w:rPr>
-                <w:color w:val="262626" w:themeColor="text1" w:themeTint="D9"/>
-              </w:rPr>
-              <w:t>EL USUARIO Y/O</w:t>
-            </w:r>
-            <w:r>
-              <w:rPr>
-                <w:color w:val="262626" w:themeColor="text1" w:themeTint="D9"/>
-              </w:rPr>
-              <w:t xml:space="preserve"> ELEMENTOS EXTERNOS AL SISTEMA</w:t>
-            </w:r>
-          </w:p>
-          <w:p>
-            <w:pPr>
-              <w:tabs>
-                <w:tab w:val="left" w:pos="708"/>
-              </w:tabs>
-              <w:suppressAutoHyphens w:val="0"/>
-              <w:snapToGrid w:val="0"/>
-              <w:spacing w:after="200" w:line="100" w:lineRule="atLeast"/>
-              <w:jc w:val="both"/>
-              <w:rPr>
-                <w:color w:val="262626" w:themeColor="text1" w:themeTint="D9"/>
-              </w:rPr>
-            </w:pPr>
-            <w:r>
-              <w:rPr>
-                <w:color w:val="262626" w:themeColor="text1" w:themeTint="D9"/>
-              </w:rPr>
-              <w:t>SE PRETENDE LOGRAR UN SISTEMA GRÁFICO, DRAG AND DROP QUE PERMITA AL USUA-</w:t>
-            </w:r>
-          </w:p>
-          <w:p>
-            <w:pPr>
-              <w:tabs>
-                <w:tab w:val="left" w:pos="708"/>
-              </w:tabs>
-              <w:suppressAutoHyphens w:val="0"/>
-              <w:snapToGrid w:val="0"/>
-              <w:spacing w:after="200" w:line="100" w:lineRule="atLeast"/>
-              <w:jc w:val="both"/>
-              <w:rPr>
-                <w:color w:val="262626" w:themeColor="text1" w:themeTint="D9"/>
-              </w:rPr>
-            </w:pPr>
-            <w:r>
-              <w:rPr>
-                <w:color w:val="262626" w:themeColor="text1" w:themeTint="D9"/>
-              </w:rPr>
-              <w:t>RIO DEFINIR COMPONENTES A LOS CUALES ASIGN</w:t>
-            </w:r>
-            <w:r>
-              <w:rPr>
-                <w:color w:val="262626" w:themeColor="text1" w:themeTint="D9"/>
-              </w:rPr>
-              <w:t>ARLES IMÁGENES Y COMPORTAMIENTO</w:t>
-            </w:r>
-          </w:p>
-          <w:p>
-            <w:pPr>
-              <w:tabs>
-                <w:tab w:val="left" w:pos="708"/>
-              </w:tabs>
-              <w:suppressAutoHyphens w:val="0"/>
-              <w:snapToGrid w:val="0"/>
-              <w:spacing w:after="200" w:line="100" w:lineRule="atLeast"/>
-              <w:jc w:val="both"/>
-              <w:rPr>
-                <w:color w:val="262626" w:themeColor="text1" w:themeTint="D9"/>
-              </w:rPr>
-            </w:pPr>
-            <w:r>
-              <w:rPr>
-                <w:color w:val="262626" w:themeColor="text1" w:themeTint="D9"/>
-              </w:rPr>
-              <w:t>PARA QUE EN CONJUNTO LOS DIFERENTES COMPONENTES SUMEN UNA INTERFAZ INTE-</w:t>
-            </w:r>
-          </w:p>
-          <w:p>
-            <w:pPr>
-              <w:tabs>
-                <w:tab w:val="left" w:pos="708"/>
-              </w:tabs>
-              <w:suppressAutoHyphens w:val="0"/>
-              <w:snapToGrid w:val="0"/>
-              <w:spacing w:after="200" w:line="100" w:lineRule="atLeast"/>
-              <w:jc w:val="both"/>
-              <w:rPr>
-                <w:color w:val="262626" w:themeColor="text1" w:themeTint="D9"/>
-              </w:rPr>
-            </w:pPr>
-            <w:r>
-              <w:rPr>
-                <w:color w:val="262626" w:themeColor="text1" w:themeTint="D9"/>
-              </w:rPr>
-              <w:t>RACTIVA DONDE SE PUEDAN PROBAR TODOS LO</w:t>
-            </w:r>
-            <w:r>
-              <w:rPr>
-                <w:color w:val="262626" w:themeColor="text1" w:themeTint="D9"/>
-              </w:rPr>
-              <w:t>S ESTADOS VISUALES DEL SISTEMA.</w:t>
-            </w:r>
-          </w:p>
-          <w:p>
-            <w:pPr>
-              <w:tabs>
-                <w:tab w:val="left" w:pos="708"/>
-              </w:tabs>
-              <w:suppressAutoHyphens w:val="0"/>
-              <w:snapToGrid w:val="0"/>
-              <w:spacing w:after="200" w:line="100" w:lineRule="atLeast"/>
-              <w:jc w:val="both"/>
-              <w:rPr>
-                <w:color w:val="262626" w:themeColor="text1" w:themeTint="D9"/>
-              </w:rPr>
-            </w:pPr>
-            <w:r>
-              <w:rPr>
-                <w:color w:val="262626" w:themeColor="text1" w:themeTint="D9"/>
-              </w:rPr>
-              <w:t>EL MÉTODO DE DESARROLLO SERÁ ITERATIVO E INCREMENTAL.</w:t>
+                <w:sz w:val="22"/>
+                <w:szCs w:val="22"/>
+              </w:rPr>
+              <w:t>EL PROCESO DE DESARROLLO SEGUIRÁ UNA METODOLOGÍA ‘ITERATIVO INCREMENTAL’ Y LOS MEDIOS UTILIZADOS SERÁN PYTHON COMO LENGUAJE DE PROGRAMACIÓN, XML COMO LENGUAJE PARA LA PERSISTENCIA DE DATOS Y UNA LIBRERÍA GRÁFICA AUN SIN DETERMINAR YA QUE SU SELECCIÓN FORMA BREVE PARTE DE LA INVESTIGACIÓN, DIVIENDO LAS OPCIONES ENTRE LAS LIBRERÍAS ‘QT’, ‘GTK’ Y ‘WXWIDGETS’.</w:t>
             </w:r>
           </w:p>
         </w:tc>
@@ -5463,7 +6715,20 @@
                 <w:rFonts w:ascii="New Baskerville" w:hAnsi="New Baskerville" w:cs="New Baskerville"/>
               </w:rPr>
               <w:tab/>
-              <w:t>Asdo:</w:t>
+            </w:r>
+            <w:proofErr w:type="spellStart"/>
+            <w:r>
+              <w:rPr>
+                <w:rFonts w:ascii="New Baskerville" w:hAnsi="New Baskerville" w:cs="New Baskerville"/>
+              </w:rPr>
+              <w:t>Asdo</w:t>
+            </w:r>
+            <w:proofErr w:type="spellEnd"/>
+            <w:r>
+              <w:rPr>
+                <w:rFonts w:ascii="New Baskerville" w:hAnsi="New Baskerville" w:cs="New Baskerville"/>
+              </w:rPr>
+              <w:t>:</w:t>
             </w:r>
             <w:r>
               <w:rPr>
@@ -5531,8 +6796,15 @@
                 <w:rFonts w:ascii="New Baskerville" w:hAnsi="New Baskerville" w:cs="New Baskerville"/>
               </w:rPr>
               <w:tab/>
+            </w:r>
+            <w:proofErr w:type="spellStart"/>
+            <w:r>
+              <w:rPr>
+                <w:rFonts w:ascii="New Baskerville" w:hAnsi="New Baskerville" w:cs="New Baskerville"/>
+              </w:rPr>
               <w:t>Vº</w:t>
             </w:r>
+            <w:proofErr w:type="spellEnd"/>
             <w:r>
               <w:rPr>
                 <w:rFonts w:ascii="New Baskerville" w:eastAsia="Arial" w:hAnsi="New Baskerville" w:cs="New Baskerville"/>
@@ -5575,11 +6847,19 @@
               </w:rPr>
               <w:t xml:space="preserve"> </w:t>
             </w:r>
-            <w:r>
-              <w:rPr>
-                <w:rFonts w:ascii="New Baskerville" w:hAnsi="New Baskerville" w:cs="New Baskerville"/>
-              </w:rPr>
-              <w:t>titor/a</w:t>
+            <w:proofErr w:type="spellStart"/>
+            <w:r>
+              <w:rPr>
+                <w:rFonts w:ascii="New Baskerville" w:hAnsi="New Baskerville" w:cs="New Baskerville"/>
+              </w:rPr>
+              <w:t>titor</w:t>
+            </w:r>
+            <w:proofErr w:type="spellEnd"/>
+            <w:r>
+              <w:rPr>
+                <w:rFonts w:ascii="New Baskerville" w:hAnsi="New Baskerville" w:cs="New Baskerville"/>
+              </w:rPr>
+              <w:t>/a</w:t>
             </w:r>
             <w:r>
               <w:rPr>
@@ -5656,7 +6936,20 @@
                 <w:rFonts w:ascii="New Baskerville" w:hAnsi="New Baskerville" w:cs="New Baskerville"/>
               </w:rPr>
               <w:tab/>
-              <w:t>Asdo:</w:t>
+            </w:r>
+            <w:proofErr w:type="spellStart"/>
+            <w:r>
+              <w:rPr>
+                <w:rFonts w:ascii="New Baskerville" w:hAnsi="New Baskerville" w:cs="New Baskerville"/>
+              </w:rPr>
+              <w:t>Asdo</w:t>
+            </w:r>
+            <w:proofErr w:type="spellEnd"/>
+            <w:r>
+              <w:rPr>
+                <w:rFonts w:ascii="New Baskerville" w:hAnsi="New Baskerville" w:cs="New Baskerville"/>
+              </w:rPr>
+              <w:t>:</w:t>
             </w:r>
             <w:r>
               <w:rPr>
@@ -6451,6 +7744,7 @@
     <w:lvl w:ilvl="1">
       <w:start w:val="1"/>
       <w:numFmt w:val="none"/>
+      <w:pStyle w:val="Ttulo2"/>
       <w:suff w:val="nothing"/>
       <w:lvlText w:val=""/>
       <w:lvlJc w:val="left"/>
@@ -6464,6 +7758,7 @@
     <w:lvl w:ilvl="2">
       <w:start w:val="1"/>
       <w:numFmt w:val="none"/>
+      <w:pStyle w:val="Ttulo3"/>
       <w:suff w:val="nothing"/>
       <w:lvlText w:val=""/>
       <w:lvlJc w:val="left"/>
@@ -6477,6 +7772,7 @@
     <w:lvl w:ilvl="3">
       <w:start w:val="1"/>
       <w:numFmt w:val="none"/>
+      <w:pStyle w:val="Ttulo4"/>
       <w:suff w:val="nothing"/>
       <w:lvlText w:val=""/>
       <w:lvlJc w:val="left"/>
@@ -6490,6 +7786,7 @@
     <w:lvl w:ilvl="4">
       <w:start w:val="1"/>
       <w:numFmt w:val="none"/>
+      <w:pStyle w:val="Ttulo5"/>
       <w:suff w:val="nothing"/>
       <w:lvlText w:val=""/>
       <w:lvlJc w:val="left"/>
@@ -6503,6 +7800,7 @@
     <w:lvl w:ilvl="5">
       <w:start w:val="1"/>
       <w:numFmt w:val="none"/>
+      <w:pStyle w:val="Ttulo6"/>
       <w:suff w:val="nothing"/>
       <w:lvlText w:val=""/>
       <w:lvlJc w:val="left"/>
@@ -6516,6 +7814,7 @@
     <w:lvl w:ilvl="6">
       <w:start w:val="1"/>
       <w:numFmt w:val="none"/>
+      <w:pStyle w:val="Ttulo7"/>
       <w:suff w:val="nothing"/>
       <w:lvlText w:val=""/>
       <w:lvlJc w:val="left"/>
@@ -6952,7 +8251,7 @@
   <w:style w:type="paragraph" w:default="1" w:styleId="Normal">
     <w:name w:val="Normal"/>
     <w:qFormat/>
-    <w:rsid w:val="00BF355D"/>
+    <w:rsid w:val="0028512C"/>
     <w:pPr>
       <w:suppressAutoHyphens/>
     </w:pPr>
@@ -7880,7 +9179,7 @@
 </file>
 
 <file path=customXml/itemProps1.xml><?xml version="1.0" encoding="utf-8"?>
-<ds:datastoreItem xmlns:ds="http://schemas.openxmlformats.org/officeDocument/2006/customXml" ds:itemID="{4B5CD5F7-741C-4C9D-BB70-9536975D6B15}">
+<ds:datastoreItem xmlns:ds="http://schemas.openxmlformats.org/officeDocument/2006/customXml" ds:itemID="{18373BD1-2C08-457B-81CC-16971B26E010}">
   <ds:schemaRefs>
     <ds:schemaRef ds:uri="http://schemas.openxmlformats.org/officeDocument/2006/bibliography"/>
   </ds:schemaRefs>

</xml_diff>